<commit_message>
reset: generated from deprecated template
</commit_message>
<xml_diff>
--- a/exercises/openSAP_ui51_Week_3_Unit_1_CAWT_Exercises.docx
+++ b/exercises/openSAP_ui51_Week_3_Unit_1_CAWT_Exercises.docx
@@ -18,7 +18,7 @@
         <mc:AlternateContent>
           <mc:Choice Requires="wps">
             <w:drawing>
-              <wp:anchor behindDoc="0" distT="0" distB="0" distL="0" distR="0" simplePos="0" locked="0" layoutInCell="0" allowOverlap="1" relativeHeight="11" wp14:anchorId="4B7723F5">
+              <wp:anchor behindDoc="0" distT="0" distB="0" distL="0" distR="0" simplePos="0" locked="0" layoutInCell="0" allowOverlap="1" relativeHeight="9" wp14:anchorId="4B7723F5">
                 <wp:simplePos x="0" y="0"/>
                 <wp:positionH relativeFrom="column">
                   <wp:posOffset>-34290</wp:posOffset>
@@ -1256,7 +1256,7 @@
                 <w:lang w:val="en-US"/>
               </w:rPr>
               <w:drawing>
-                <wp:anchor behindDoc="0" distT="0" distB="0" distL="0" distR="0" simplePos="0" locked="0" layoutInCell="1" allowOverlap="1" relativeHeight="12">
+                <wp:anchor behindDoc="0" distT="0" distB="0" distL="0" distR="0" simplePos="0" locked="0" layoutInCell="1" allowOverlap="1" relativeHeight="10">
                   <wp:simplePos x="0" y="0"/>
                   <wp:positionH relativeFrom="column">
                     <wp:align>center</wp:align>
@@ -1611,7 +1611,7 @@
                 <v:shape id="ole_rId7" type="_x0000_tole_rId7" style="width:293.35pt;height:99.55pt;mso-wrap-distance-right:0pt" filled="f" o:ole="">
                   <v:imagedata r:id="rId8" o:title=""/>
                 </v:shape>
-                <o:OLEObject Type="Embed" ProgID="PBrush" ShapeID="ole_rId7" DrawAspect="Content" ObjectID="_924674308" r:id="rId7"/>
+                <o:OLEObject Type="Embed" ProgID="PBrush" ShapeID="ole_rId7" DrawAspect="Content" ObjectID="_1936075314" r:id="rId7"/>
               </w:object>
             </w:r>
           </w:p>
@@ -1951,7 +1951,7 @@
                 <v:shape id="ole_rId9" type="_x0000_tole_rId9" style="width:189.2pt;height:112.6pt;mso-wrap-distance-right:0pt" filled="f" o:ole="">
                   <v:imagedata r:id="rId10" o:title=""/>
                 </v:shape>
-                <o:OLEObject Type="Embed" ProgID="PBrush" ShapeID="ole_rId9" DrawAspect="Content" ObjectID="_1929077139" r:id="rId9"/>
+                <o:OLEObject Type="Embed" ProgID="PBrush" ShapeID="ole_rId9" DrawAspect="Content" ObjectID="_2049722396" r:id="rId9"/>
               </w:object>
             </w:r>
           </w:p>
@@ -2086,7 +2086,7 @@
                 <w:lang w:val="en-US"/>
               </w:rPr>
               <w:drawing>
-                <wp:anchor behindDoc="0" distT="0" distB="0" distL="0" distR="0" simplePos="0" locked="0" layoutInCell="1" allowOverlap="1" relativeHeight="13">
+                <wp:anchor behindDoc="0" distT="0" distB="0" distL="0" distR="0" simplePos="0" locked="0" layoutInCell="1" allowOverlap="1" relativeHeight="11">
                   <wp:simplePos x="0" y="0"/>
                   <wp:positionH relativeFrom="column">
                     <wp:posOffset>0</wp:posOffset>
@@ -2205,7 +2205,7 @@
                 <w:lang w:val="en-US"/>
               </w:rPr>
               <w:drawing>
-                <wp:anchor behindDoc="0" distT="0" distB="0" distL="0" distR="0" simplePos="0" locked="0" layoutInCell="1" allowOverlap="1" relativeHeight="14">
+                <wp:anchor behindDoc="0" distT="0" distB="0" distL="0" distR="0" simplePos="0" locked="0" layoutInCell="1" allowOverlap="1" relativeHeight="12">
                   <wp:simplePos x="0" y="0"/>
                   <wp:positionH relativeFrom="column">
                     <wp:posOffset>84455</wp:posOffset>
@@ -2324,7 +2324,7 @@
                 <w:lang w:val="en-US"/>
               </w:rPr>
               <w:drawing>
-                <wp:anchor behindDoc="0" distT="0" distB="0" distL="0" distR="0" simplePos="0" locked="0" layoutInCell="1" allowOverlap="1" relativeHeight="27">
+                <wp:anchor behindDoc="0" distT="0" distB="0" distL="0" distR="0" simplePos="0" locked="0" layoutInCell="1" allowOverlap="1" relativeHeight="25">
                   <wp:simplePos x="0" y="0"/>
                   <wp:positionH relativeFrom="column">
                     <wp:posOffset>0</wp:posOffset>
@@ -2412,6 +2412,105 @@
               <w:t>5. fill the input fields for Data Source and Service Selection</w:t>
             </w:r>
           </w:p>
+          <w:p>
+            <w:pPr>
+              <w:pStyle w:val="032TableBodCcopy"/>
+              <w:widowControl w:val="false"/>
+              <w:suppressAutoHyphens w:val="true"/>
+              <w:spacing w:before="0" w:after="0"/>
+              <w:ind w:left="357" w:hanging="357"/>
+              <w:jc w:val="left"/>
+              <w:rPr>
+                <w:kern w:val="0"/>
+                <w:sz w:val="20"/>
+                <w:lang w:bidi="ar-SA"/>
+              </w:rPr>
+            </w:pPr>
+            <w:r>
+              <w:rPr/>
+            </w:r>
+          </w:p>
+          <w:p>
+            <w:pPr>
+              <w:pStyle w:val="032TableBodCcopy"/>
+              <w:widowControl w:val="false"/>
+              <w:suppressAutoHyphens w:val="true"/>
+              <w:spacing w:before="0" w:after="0"/>
+              <w:ind w:left="357" w:hanging="357"/>
+              <w:jc w:val="left"/>
+              <w:rPr>
+                <w:kern w:val="0"/>
+                <w:sz w:val="20"/>
+                <w:lang w:bidi="ar-SA"/>
+              </w:rPr>
+            </w:pPr>
+            <w:r>
+              <w:rPr>
+                <w:kern w:val="0"/>
+                <w:sz w:val="20"/>
+                <w:lang w:bidi="ar-SA"/>
+              </w:rPr>
+              <w:t>connect to a system</w:t>
+            </w:r>
+          </w:p>
+          <w:p>
+            <w:pPr>
+              <w:pStyle w:val="032TableBodCcopy"/>
+              <w:widowControl w:val="false"/>
+              <w:suppressAutoHyphens w:val="true"/>
+              <w:spacing w:before="0" w:after="0"/>
+              <w:ind w:left="357" w:hanging="357"/>
+              <w:jc w:val="left"/>
+              <w:rPr>
+                <w:kern w:val="0"/>
+                <w:sz w:val="20"/>
+                <w:lang w:bidi="ar-SA"/>
+              </w:rPr>
+            </w:pPr>
+            <w:r>
+              <w:rPr>
+                <w:kern w:val="0"/>
+                <w:sz w:val="20"/>
+                <w:lang w:bidi="ar-SA"/>
+              </w:rPr>
+              <w:t>ES5</w:t>
+            </w:r>
+          </w:p>
+          <w:p>
+            <w:pPr>
+              <w:pStyle w:val="032TableBodCcopy"/>
+              <w:widowControl w:val="false"/>
+              <w:suppressAutoHyphens w:val="true"/>
+              <w:spacing w:before="0" w:after="0"/>
+              <w:ind w:left="357" w:hanging="357"/>
+              <w:jc w:val="left"/>
+              <w:rPr>
+                <w:kern w:val="0"/>
+                <w:sz w:val="20"/>
+                <w:lang w:bidi="ar-SA"/>
+              </w:rPr>
+            </w:pPr>
+            <w:r>
+              <w:rPr>
+                <w:kern w:val="0"/>
+                <w:sz w:val="20"/>
+                <w:lang w:bidi="ar-SA"/>
+              </w:rPr>
+              <w:t>/sap/opu/odata/IWBEP/GWSAMPLE_BASIC/</w:t>
+            </w:r>
+            <w:r>
+              <w:rPr>
+                <w:rFonts w:ascii="Droid Sans Mono;monospace;monospace" w:hAnsi="Droid Sans Mono;monospace;monospace"/>
+                <w:b w:val="false"/>
+                <w:color w:val="CE9178"/>
+                <w:kern w:val="0"/>
+                <w:sz w:val="20"/>
+                <w:shd w:fill="1F1F1F" w:val="clear"/>
+                <w:lang w:bidi="ar-SA"/>
+              </w:rPr>
+              <w:t xml:space="preserve"> </w:t>
+            </w:r>
+          </w:p>
         </w:tc>
         <w:tc>
           <w:tcPr>
@@ -2443,7 +2542,7 @@
                 <w:lang w:val="en-US"/>
               </w:rPr>
               <w:drawing>
-                <wp:anchor behindDoc="0" distT="0" distB="0" distL="0" distR="0" simplePos="0" locked="0" layoutInCell="1" allowOverlap="1" relativeHeight="26">
+                <wp:anchor behindDoc="0" distT="0" distB="0" distL="0" distR="0" simplePos="0" locked="0" layoutInCell="1" allowOverlap="1" relativeHeight="24">
                   <wp:simplePos x="0" y="0"/>
                   <wp:positionH relativeFrom="column">
                     <wp:posOffset>0</wp:posOffset>
@@ -2562,7 +2661,7 @@
                 <w:lang w:val="en-US"/>
               </w:rPr>
               <w:drawing>
-                <wp:anchor behindDoc="0" distT="0" distB="0" distL="0" distR="0" simplePos="0" locked="0" layoutInCell="1" allowOverlap="1" relativeHeight="28">
+                <wp:anchor behindDoc="0" distT="0" distB="0" distL="0" distR="0" simplePos="0" locked="0" layoutInCell="1" allowOverlap="1" relativeHeight="26">
                   <wp:simplePos x="0" y="0"/>
                   <wp:positionH relativeFrom="column">
                     <wp:align>center</wp:align>
@@ -2791,7 +2890,7 @@
               <w:suppressAutoHyphens w:val="true"/>
               <w:bidi w:val="0"/>
               <w:spacing w:before="0" w:after="0"/>
-              <w:ind w:left="113" w:right="0" w:hanging="0"/>
+              <w:ind w:left="0" w:right="0" w:hanging="0"/>
               <w:jc w:val="left"/>
               <w:rPr>
                 <w:rFonts w:cs="Arial"/>
@@ -2851,7 +2950,7 @@
                 <w:lang w:val="de-DE" w:bidi="ar-SA"/>
               </w:rPr>
               <w:drawing>
-                <wp:anchor behindDoc="0" distT="0" distB="0" distL="0" distR="0" simplePos="0" locked="0" layoutInCell="1" allowOverlap="1" relativeHeight="29">
+                <wp:anchor behindDoc="0" distT="0" distB="0" distL="0" distR="0" simplePos="0" locked="0" layoutInCell="0" allowOverlap="1" relativeHeight="40">
                   <wp:simplePos x="0" y="0"/>
                   <wp:positionH relativeFrom="column">
                     <wp:align>center</wp:align>
@@ -2859,7 +2958,7 @@
                   <wp:positionV relativeFrom="paragraph">
                     <wp:posOffset>635</wp:posOffset>
                   </wp:positionV>
-                  <wp:extent cx="3726180" cy="2945130"/>
+                  <wp:extent cx="3726180" cy="4345940"/>
                   <wp:effectExtent l="0" t="0" r="0" b="0"/>
                   <wp:wrapSquare wrapText="largest"/>
                   <wp:docPr id="9" name="Image7" descr=""/>
@@ -2884,7 +2983,7 @@
                         <pic:spPr bwMode="auto">
                           <a:xfrm>
                             <a:off x="0" y="0"/>
-                            <a:ext cx="3726180" cy="2945130"/>
+                            <a:ext cx="3726180" cy="4345940"/>
                           </a:xfrm>
                           <a:prstGeom prst="rect">
                             <a:avLst/>
@@ -2975,7 +3074,7 @@
                 <w:lang w:val="de-DE" w:bidi="ar-SA"/>
               </w:rPr>
               <w:drawing>
-                <wp:anchor behindDoc="0" distT="0" distB="0" distL="0" distR="0" simplePos="0" locked="0" layoutInCell="1" allowOverlap="1" relativeHeight="30">
+                <wp:anchor behindDoc="0" distT="0" distB="0" distL="0" distR="0" simplePos="0" locked="0" layoutInCell="1" allowOverlap="1" relativeHeight="27">
                   <wp:simplePos x="0" y="0"/>
                   <wp:positionH relativeFrom="column">
                     <wp:align>center</wp:align>
@@ -3042,28 +3141,793 @@
           </w:tcPr>
           <w:p>
             <w:pPr>
-              <w:pStyle w:val="032TableBodCcopy"/>
+              <w:pStyle w:val="Normal"/>
+              <w:widowControl w:val="false"/>
+              <w:suppressAutoHyphens w:val="true"/>
+              <w:spacing w:before="0" w:after="160"/>
+              <w:jc w:val="left"/>
+              <w:rPr>
+                <w:rFonts w:cs="Arial"/>
+                <w:szCs w:val="20"/>
+                <w:lang w:val="en-US"/>
+              </w:rPr>
+            </w:pPr>
+            <w:r>
+              <w:rPr>
+                <w:rFonts w:eastAsia="Calibri" w:cs="Arial"/>
+                <w:kern w:val="0"/>
+                <w:sz w:val="20"/>
+                <w:szCs w:val="20"/>
+                <w:lang w:val="en-US" w:bidi="ar-SA"/>
+              </w:rPr>
+              <w:t xml:space="preserve">On the </w:t>
+            </w:r>
+            <w:r>
+              <w:rPr>
+                <w:rFonts w:eastAsia="Calibri" w:cs="Arial"/>
+                <w:b/>
+                <w:kern w:val="0"/>
+                <w:sz w:val="20"/>
+                <w:szCs w:val="20"/>
+                <w:lang w:val="en-US" w:bidi="ar-SA"/>
+              </w:rPr>
+              <w:t>Template Customization</w:t>
+            </w:r>
+            <w:r>
+              <w:rPr>
+                <w:rFonts w:eastAsia="Calibri" w:cs="Arial"/>
+                <w:kern w:val="0"/>
+                <w:sz w:val="20"/>
+                <w:szCs w:val="20"/>
+                <w:lang w:val="en-US" w:bidi="ar-SA"/>
+              </w:rPr>
+              <w:t xml:space="preserve"> step enter this data</w:t>
+            </w:r>
+          </w:p>
+          <w:p>
+            <w:pPr>
+              <w:pStyle w:val="ListParagraph"/>
               <w:widowControl w:val="false"/>
               <w:numPr>
                 <w:ilvl w:val="0"/>
                 <w:numId w:val="7"/>
               </w:numPr>
               <w:suppressAutoHyphens w:val="true"/>
+              <w:spacing w:before="0" w:after="160"/>
+              <w:contextualSpacing/>
+              <w:jc w:val="left"/>
+              <w:rPr>
+                <w:rFonts w:cs="Arial"/>
+                <w:szCs w:val="20"/>
+                <w:lang w:val="en-US"/>
+              </w:rPr>
+            </w:pPr>
+            <w:r>
+              <w:rPr>
+                <w:rFonts w:eastAsia="Calibri" w:cs="Arial"/>
+                <w:b/>
+                <w:kern w:val="0"/>
+                <w:sz w:val="20"/>
+                <w:szCs w:val="20"/>
+                <w:lang w:val="en-US" w:bidi="ar-SA"/>
+              </w:rPr>
+              <w:t>Application Settings</w:t>
+            </w:r>
+          </w:p>
+          <w:p>
+            <w:pPr>
+              <w:pStyle w:val="ListParagraph"/>
+              <w:widowControl w:val="false"/>
+              <w:suppressAutoHyphens w:val="true"/>
+              <w:spacing w:before="0" w:after="160"/>
+              <w:contextualSpacing/>
+              <w:jc w:val="left"/>
+              <w:rPr>
+                <w:rFonts w:cs="Arial"/>
+                <w:szCs w:val="20"/>
+                <w:lang w:val="en-US"/>
+              </w:rPr>
+            </w:pPr>
+            <w:r>
+              <w:rPr>
+                <w:rFonts w:cs="Arial"/>
+                <w:szCs w:val="20"/>
+                <w:lang w:val="en-US"/>
+              </w:rPr>
+            </w:r>
+          </w:p>
+          <w:p>
+            <w:pPr>
+              <w:pStyle w:val="ListParagraph"/>
+              <w:widowControl w:val="false"/>
+              <w:numPr>
+                <w:ilvl w:val="0"/>
+                <w:numId w:val="10"/>
+              </w:numPr>
+              <w:suppressAutoHyphens w:val="true"/>
+              <w:spacing w:before="0" w:after="160"/>
+              <w:contextualSpacing/>
+              <w:jc w:val="left"/>
+              <w:rPr>
+                <w:rFonts w:cs="Arial"/>
+                <w:b/>
+                <w:b/>
+                <w:szCs w:val="20"/>
+                <w:lang w:val="en-US"/>
+              </w:rPr>
+            </w:pPr>
+            <w:r>
+              <w:rPr>
+                <w:rFonts w:eastAsia="Calibri" w:cs="Arial"/>
+                <w:b/>
+                <w:kern w:val="0"/>
+                <w:sz w:val="20"/>
+                <w:szCs w:val="20"/>
+                <w:lang w:val="en-US" w:bidi="ar-SA"/>
+              </w:rPr>
+              <w:t>Type = Standalone App</w:t>
+            </w:r>
+          </w:p>
+          <w:p>
+            <w:pPr>
+              <w:pStyle w:val="Normal"/>
+              <w:widowControl w:val="false"/>
+              <w:shd w:val="clear" w:color="auto" w:fill="FFEFC9" w:themeFill="accent1" w:themeFillTint="33"/>
+              <w:suppressAutoHyphens w:val="true"/>
               <w:spacing w:before="0" w:after="0"/>
-              <w:ind w:left="357" w:hanging="357"/>
-              <w:jc w:val="left"/>
-              <w:rPr>
-                <w:kern w:val="0"/>
-                <w:sz w:val="20"/>
-                <w:lang w:bidi="ar-SA"/>
-              </w:rPr>
-            </w:pPr>
-            <w:r>
-              <w:rPr>
-                <w:kern w:val="0"/>
-                <w:sz w:val="20"/>
-                <w:lang w:bidi="ar-SA"/>
-              </w:rPr>
+              <w:ind w:left="357" w:hanging="0"/>
+              <w:jc w:val="left"/>
+              <w:rPr>
+                <w:rFonts w:cs="Arial"/>
+                <w:szCs w:val="20"/>
+                <w:lang w:val="en-US"/>
+              </w:rPr>
+            </w:pPr>
+            <w:r>
+              <w:rPr>
+                <w:rFonts w:eastAsia="Calibri" w:cs="Arial"/>
+                <w:b/>
+                <w:kern w:val="0"/>
+                <w:sz w:val="20"/>
+                <w:szCs w:val="20"/>
+                <w:lang w:val="en-US" w:bidi="ar-SA"/>
+              </w:rPr>
+              <w:t>Note:</w:t>
+            </w:r>
+            <w:r>
+              <w:rPr>
+                <w:rFonts w:eastAsia="Calibri" w:cs="Arial"/>
+                <w:kern w:val="0"/>
+                <w:sz w:val="20"/>
+                <w:szCs w:val="20"/>
+                <w:lang w:val="en-US" w:bidi="ar-SA"/>
+              </w:rPr>
+              <w:br/>
+              <w:t>In this course, we will not build SAP Fiori launchpad apps, this setting will enable the app to run standalone.</w:t>
+            </w:r>
+          </w:p>
+          <w:p>
+            <w:pPr>
+              <w:pStyle w:val="ListParagraph"/>
+              <w:widowControl w:val="false"/>
+              <w:suppressAutoHyphens w:val="true"/>
+              <w:spacing w:before="0" w:after="160"/>
+              <w:contextualSpacing/>
+              <w:jc w:val="left"/>
+              <w:rPr>
+                <w:rFonts w:cs="Arial"/>
+                <w:szCs w:val="20"/>
+                <w:lang w:val="en-US"/>
+              </w:rPr>
+            </w:pPr>
+            <w:r>
+              <w:rPr>
+                <w:rFonts w:cs="Arial"/>
+                <w:szCs w:val="20"/>
+                <w:lang w:val="en-US"/>
+              </w:rPr>
+            </w:r>
+          </w:p>
+          <w:p>
+            <w:pPr>
+              <w:pStyle w:val="ListParagraph"/>
+              <w:widowControl w:val="false"/>
+              <w:numPr>
+                <w:ilvl w:val="0"/>
+                <w:numId w:val="10"/>
+              </w:numPr>
+              <w:suppressAutoHyphens w:val="true"/>
+              <w:spacing w:before="0" w:after="160"/>
+              <w:contextualSpacing/>
+              <w:jc w:val="left"/>
+              <w:rPr>
+                <w:rFonts w:cs="Arial"/>
+                <w:szCs w:val="20"/>
+                <w:lang w:val="en-US"/>
+              </w:rPr>
+            </w:pPr>
+            <w:r>
+              <w:rPr>
+                <w:rFonts w:eastAsia="Calibri" w:cs="Arial"/>
+                <w:b/>
+                <w:kern w:val="0"/>
+                <w:sz w:val="20"/>
+                <w:szCs w:val="20"/>
+                <w:lang w:val="en-US" w:bidi="ar-SA"/>
+              </w:rPr>
+              <w:t>Title</w:t>
+            </w:r>
+            <w:r>
+              <w:rPr>
+                <w:rFonts w:eastAsia="Calibri" w:cs="Arial"/>
+                <w:kern w:val="0"/>
+                <w:sz w:val="20"/>
+                <w:szCs w:val="20"/>
+                <w:lang w:val="en-US" w:bidi="ar-SA"/>
+              </w:rPr>
+              <w:t xml:space="preserve"> = </w:t>
+            </w:r>
+            <w:r>
+              <w:rPr>
+                <w:rFonts w:eastAsia="Calibri" w:cs="Arial"/>
+                <w:b/>
+                <w:kern w:val="0"/>
+                <w:sz w:val="20"/>
+                <w:szCs w:val="20"/>
+                <w:lang w:val="en-US" w:bidi="ar-SA"/>
+              </w:rPr>
+              <w:t>Manage Products</w:t>
+            </w:r>
+          </w:p>
+          <w:p>
+            <w:pPr>
+              <w:pStyle w:val="ListParagraph"/>
+              <w:widowControl w:val="false"/>
+              <w:suppressAutoHyphens w:val="true"/>
+              <w:spacing w:before="0" w:after="0"/>
+              <w:contextualSpacing/>
+              <w:jc w:val="left"/>
+              <w:rPr>
+                <w:rFonts w:cs="Arial"/>
+                <w:szCs w:val="20"/>
+                <w:lang w:val="en-US"/>
+              </w:rPr>
+            </w:pPr>
+            <w:r>
+              <w:rPr>
+                <w:rFonts w:cs="Arial"/>
+                <w:szCs w:val="20"/>
+                <w:lang w:val="en-US"/>
+              </w:rPr>
+            </w:r>
+          </w:p>
+          <w:p>
+            <w:pPr>
+              <w:pStyle w:val="ListParagraph"/>
+              <w:widowControl w:val="false"/>
+              <w:numPr>
+                <w:ilvl w:val="0"/>
+                <w:numId w:val="10"/>
+              </w:numPr>
+              <w:suppressAutoHyphens w:val="true"/>
+              <w:spacing w:before="0" w:after="0"/>
+              <w:contextualSpacing/>
+              <w:jc w:val="left"/>
+              <w:rPr>
+                <w:rFonts w:cs="Arial"/>
+                <w:szCs w:val="20"/>
+                <w:lang w:val="en-US"/>
+              </w:rPr>
+            </w:pPr>
+            <w:r>
+              <w:rPr>
+                <w:rFonts w:eastAsia="Calibri" w:cs="Arial"/>
+                <w:b/>
+                <w:kern w:val="0"/>
+                <w:sz w:val="20"/>
+                <w:szCs w:val="20"/>
+                <w:lang w:val="en-US" w:bidi="ar-SA"/>
+              </w:rPr>
+              <w:t>Namespace</w:t>
+            </w:r>
+            <w:r>
+              <w:rPr>
+                <w:rFonts w:eastAsia="Calibri" w:cs="Arial"/>
+                <w:kern w:val="0"/>
+                <w:sz w:val="20"/>
+                <w:szCs w:val="20"/>
+                <w:lang w:val="en-US" w:bidi="ar-SA"/>
+              </w:rPr>
+              <w:t xml:space="preserve"> = </w:t>
+            </w:r>
+            <w:bookmarkStart w:id="2" w:name="_GoBack"/>
+            <w:r>
+              <w:rPr>
+                <w:rFonts w:eastAsia="Calibri" w:cs="Arial"/>
+                <w:b/>
+                <w:kern w:val="0"/>
+                <w:sz w:val="20"/>
+                <w:szCs w:val="20"/>
+                <w:lang w:val="en-US" w:bidi="ar-SA"/>
+              </w:rPr>
+              <w:t>opensap</w:t>
+            </w:r>
+            <w:bookmarkEnd w:id="2"/>
+            <w:r>
+              <w:rPr>
+                <w:rFonts w:eastAsia="Calibri" w:cs="Arial"/>
+                <w:b/>
+                <w:kern w:val="0"/>
+                <w:sz w:val="20"/>
+                <w:szCs w:val="20"/>
+                <w:lang w:val="en-US" w:bidi="ar-SA"/>
+              </w:rPr>
+              <w:t>.manageproducts</w:t>
+            </w:r>
+          </w:p>
+          <w:p>
+            <w:pPr>
+              <w:pStyle w:val="ListParagraph"/>
+              <w:widowControl w:val="false"/>
+              <w:suppressAutoHyphens w:val="true"/>
+              <w:spacing w:before="0" w:after="160"/>
+              <w:ind w:left="360" w:hanging="0"/>
+              <w:contextualSpacing/>
+              <w:jc w:val="left"/>
+              <w:rPr>
+                <w:rFonts w:cs="Arial"/>
+                <w:szCs w:val="20"/>
+                <w:lang w:val="en-US"/>
+              </w:rPr>
+            </w:pPr>
+            <w:r>
+              <w:rPr>
+                <w:rFonts w:eastAsia="Calibri" w:cs="Arial"/>
+                <w:kern w:val="0"/>
+                <w:sz w:val="20"/>
+                <w:szCs w:val="20"/>
+                <w:lang w:val="en-US" w:bidi="ar-SA"/>
+              </w:rPr>
+              <w:t xml:space="preserve"> </w:t>
+            </w:r>
+          </w:p>
+          <w:p>
+            <w:pPr>
+              <w:pStyle w:val="ListParagraph"/>
+              <w:widowControl w:val="false"/>
+              <w:suppressAutoHyphens w:val="true"/>
+              <w:spacing w:before="0" w:after="160"/>
+              <w:contextualSpacing/>
+              <w:jc w:val="left"/>
+              <w:rPr>
+                <w:rFonts w:cs="Arial"/>
+                <w:szCs w:val="20"/>
+                <w:lang w:val="en-US"/>
+              </w:rPr>
+            </w:pPr>
+            <w:r>
+              <w:rPr>
+                <w:rFonts w:cs="Arial"/>
+                <w:szCs w:val="20"/>
+                <w:lang w:val="en-US"/>
+              </w:rPr>
+            </w:r>
+          </w:p>
+          <w:p>
+            <w:pPr>
+              <w:pStyle w:val="ListParagraph"/>
+              <w:widowControl w:val="false"/>
+              <w:numPr>
+                <w:ilvl w:val="0"/>
+                <w:numId w:val="7"/>
+              </w:numPr>
+              <w:suppressAutoHyphens w:val="true"/>
+              <w:spacing w:before="0" w:after="160"/>
+              <w:contextualSpacing/>
+              <w:jc w:val="left"/>
+              <w:rPr>
+                <w:rFonts w:cs="Arial"/>
+                <w:b/>
+                <w:b/>
+                <w:szCs w:val="20"/>
+                <w:lang w:val="en-US"/>
+              </w:rPr>
+            </w:pPr>
+            <w:r>
+              <w:rPr>
+                <w:rFonts w:eastAsia="Calibri" w:cs="Arial"/>
+                <w:b/>
+                <w:kern w:val="0"/>
+                <w:sz w:val="20"/>
+                <w:szCs w:val="20"/>
+                <w:lang w:val="en-US" w:bidi="ar-SA"/>
+              </w:rPr>
+              <w:t>Data Binding</w:t>
+            </w:r>
+          </w:p>
+          <w:p>
+            <w:pPr>
+              <w:pStyle w:val="ListParagraph"/>
+              <w:widowControl w:val="false"/>
+              <w:suppressAutoHyphens w:val="true"/>
+              <w:spacing w:before="0" w:after="160"/>
+              <w:contextualSpacing/>
+              <w:jc w:val="left"/>
+              <w:rPr>
+                <w:rFonts w:cs="Arial"/>
+                <w:b/>
+                <w:b/>
+                <w:szCs w:val="20"/>
+                <w:lang w:val="en-US"/>
+              </w:rPr>
+            </w:pPr>
+            <w:r>
+              <w:rPr>
+                <w:rFonts w:cs="Arial"/>
+                <w:b/>
+                <w:szCs w:val="20"/>
+                <w:lang w:val="en-US"/>
+              </w:rPr>
+            </w:r>
+          </w:p>
+          <w:p>
+            <w:pPr>
+              <w:pStyle w:val="ListParagraph"/>
+              <w:widowControl w:val="false"/>
+              <w:numPr>
+                <w:ilvl w:val="0"/>
+                <w:numId w:val="11"/>
+              </w:numPr>
+              <w:suppressAutoHyphens w:val="true"/>
+              <w:spacing w:before="0" w:after="160"/>
+              <w:contextualSpacing/>
+              <w:jc w:val="left"/>
+              <w:rPr>
+                <w:rFonts w:cs="Arial"/>
+                <w:b/>
+                <w:b/>
+                <w:szCs w:val="20"/>
+                <w:lang w:val="en-US"/>
+              </w:rPr>
+            </w:pPr>
+            <w:r>
+              <w:rPr>
+                <w:rFonts w:eastAsia="Calibri" w:cs="Arial"/>
+                <w:b/>
+                <w:kern w:val="0"/>
+                <w:sz w:val="20"/>
+                <w:szCs w:val="20"/>
+                <w:lang w:val="en-US" w:bidi="ar-SA"/>
+              </w:rPr>
+              <w:t xml:space="preserve">Object Collection </w:t>
+            </w:r>
+            <w:r>
+              <w:rPr>
+                <w:rFonts w:eastAsia="Calibri" w:cs="Arial"/>
+                <w:kern w:val="0"/>
+                <w:sz w:val="20"/>
+                <w:szCs w:val="20"/>
+                <w:lang w:val="en-US" w:bidi="ar-SA"/>
+              </w:rPr>
+              <w:t>=</w:t>
+            </w:r>
+            <w:r>
+              <w:rPr>
+                <w:rFonts w:eastAsia="Calibri" w:cs="Arial"/>
+                <w:b/>
+                <w:kern w:val="0"/>
+                <w:sz w:val="20"/>
+                <w:szCs w:val="20"/>
+                <w:lang w:val="en-US" w:bidi="ar-SA"/>
+              </w:rPr>
+              <w:t xml:space="preserve"> ProductSet</w:t>
+            </w:r>
+          </w:p>
+          <w:p>
+            <w:pPr>
+              <w:pStyle w:val="ListParagraph"/>
+              <w:widowControl w:val="false"/>
+              <w:suppressAutoHyphens w:val="true"/>
+              <w:spacing w:before="0" w:after="160"/>
+              <w:contextualSpacing/>
+              <w:jc w:val="left"/>
+              <w:rPr>
+                <w:rFonts w:cs="Arial"/>
+                <w:b/>
+                <w:b/>
+                <w:szCs w:val="20"/>
+                <w:lang w:val="en-US"/>
+              </w:rPr>
+            </w:pPr>
+            <w:r>
+              <w:rPr>
+                <w:rFonts w:cs="Arial"/>
+                <w:b/>
+                <w:szCs w:val="20"/>
+                <w:lang w:val="en-US"/>
+              </w:rPr>
+            </w:r>
+          </w:p>
+          <w:p>
+            <w:pPr>
+              <w:pStyle w:val="ListParagraph"/>
+              <w:widowControl w:val="false"/>
+              <w:numPr>
+                <w:ilvl w:val="0"/>
+                <w:numId w:val="11"/>
+              </w:numPr>
+              <w:suppressAutoHyphens w:val="true"/>
+              <w:spacing w:before="0" w:after="160"/>
+              <w:contextualSpacing/>
+              <w:jc w:val="left"/>
+              <w:rPr>
+                <w:rFonts w:cs="Arial"/>
+                <w:b/>
+                <w:b/>
+                <w:szCs w:val="20"/>
+                <w:lang w:val="en-US"/>
+              </w:rPr>
+            </w:pPr>
+            <w:r>
+              <w:rPr>
+                <w:rFonts w:eastAsia="Calibri" w:cs="Arial"/>
+                <w:b/>
+                <w:kern w:val="0"/>
+                <w:sz w:val="20"/>
+                <w:szCs w:val="20"/>
+                <w:lang w:val="en-US" w:bidi="ar-SA"/>
+              </w:rPr>
+              <w:t xml:space="preserve">Object Collection ID </w:t>
+            </w:r>
+            <w:r>
+              <w:rPr>
+                <w:rFonts w:eastAsia="Calibri" w:cs="Arial"/>
+                <w:kern w:val="0"/>
+                <w:sz w:val="20"/>
+                <w:szCs w:val="20"/>
+                <w:lang w:val="en-US" w:bidi="ar-SA"/>
+              </w:rPr>
+              <w:t>=</w:t>
+            </w:r>
+            <w:r>
+              <w:rPr>
+                <w:rFonts w:eastAsia="Calibri" w:cs="Arial"/>
+                <w:b/>
+                <w:kern w:val="0"/>
+                <w:sz w:val="20"/>
+                <w:szCs w:val="20"/>
+                <w:lang w:val="en-US" w:bidi="ar-SA"/>
+              </w:rPr>
+              <w:t xml:space="preserve"> ProductID</w:t>
+            </w:r>
+          </w:p>
+          <w:p>
+            <w:pPr>
+              <w:pStyle w:val="ListParagraph"/>
+              <w:widowControl w:val="false"/>
+              <w:suppressAutoHyphens w:val="true"/>
+              <w:spacing w:before="0" w:after="160"/>
+              <w:contextualSpacing/>
+              <w:jc w:val="left"/>
+              <w:rPr>
+                <w:rFonts w:cs="Arial"/>
+                <w:b/>
+                <w:b/>
+                <w:szCs w:val="20"/>
+                <w:lang w:val="en-US"/>
+              </w:rPr>
+            </w:pPr>
+            <w:r>
+              <w:rPr>
+                <w:rFonts w:cs="Arial"/>
+                <w:b/>
+                <w:szCs w:val="20"/>
+                <w:lang w:val="en-US"/>
+              </w:rPr>
+            </w:r>
+          </w:p>
+          <w:p>
+            <w:pPr>
+              <w:pStyle w:val="ListParagraph"/>
+              <w:widowControl w:val="false"/>
+              <w:numPr>
+                <w:ilvl w:val="0"/>
+                <w:numId w:val="11"/>
+              </w:numPr>
+              <w:suppressAutoHyphens w:val="true"/>
+              <w:spacing w:before="0" w:after="160"/>
+              <w:contextualSpacing/>
+              <w:jc w:val="left"/>
+              <w:rPr>
+                <w:rFonts w:cs="Arial"/>
+                <w:b/>
+                <w:b/>
+                <w:szCs w:val="20"/>
+                <w:lang w:val="en-US"/>
+              </w:rPr>
+            </w:pPr>
+            <w:r>
+              <w:rPr>
+                <w:rFonts w:eastAsia="Calibri" w:cs="Arial"/>
+                <w:b/>
+                <w:kern w:val="0"/>
+                <w:sz w:val="20"/>
+                <w:szCs w:val="20"/>
+                <w:lang w:val="en-US" w:bidi="ar-SA"/>
+              </w:rPr>
+              <w:t xml:space="preserve">Object Title </w:t>
+            </w:r>
+            <w:r>
+              <w:rPr>
+                <w:rFonts w:eastAsia="Calibri" w:cs="Arial"/>
+                <w:kern w:val="0"/>
+                <w:sz w:val="20"/>
+                <w:szCs w:val="20"/>
+                <w:lang w:val="en-US" w:bidi="ar-SA"/>
+              </w:rPr>
+              <w:t>=</w:t>
+            </w:r>
+            <w:r>
+              <w:rPr>
+                <w:rFonts w:eastAsia="Calibri" w:cs="Arial"/>
+                <w:b/>
+                <w:kern w:val="0"/>
+                <w:sz w:val="20"/>
+                <w:szCs w:val="20"/>
+                <w:lang w:val="en-US" w:bidi="ar-SA"/>
+              </w:rPr>
+              <w:t xml:space="preserve"> ProductID</w:t>
+            </w:r>
+          </w:p>
+          <w:p>
+            <w:pPr>
+              <w:pStyle w:val="ListParagraph"/>
+              <w:widowControl w:val="false"/>
+              <w:suppressAutoHyphens w:val="true"/>
+              <w:spacing w:before="0" w:after="160"/>
+              <w:contextualSpacing/>
+              <w:jc w:val="left"/>
+              <w:rPr>
+                <w:rFonts w:cs="Arial"/>
+                <w:b/>
+                <w:b/>
+                <w:szCs w:val="20"/>
+                <w:lang w:val="en-US"/>
+              </w:rPr>
+            </w:pPr>
+            <w:r>
+              <w:rPr>
+                <w:rFonts w:cs="Arial"/>
+                <w:b/>
+                <w:szCs w:val="20"/>
+                <w:lang w:val="en-US"/>
+              </w:rPr>
+            </w:r>
+          </w:p>
+          <w:p>
+            <w:pPr>
+              <w:pStyle w:val="ListParagraph"/>
+              <w:widowControl w:val="false"/>
+              <w:numPr>
+                <w:ilvl w:val="0"/>
+                <w:numId w:val="11"/>
+              </w:numPr>
+              <w:suppressAutoHyphens w:val="true"/>
+              <w:spacing w:before="0" w:after="160"/>
+              <w:contextualSpacing/>
+              <w:jc w:val="left"/>
+              <w:rPr>
+                <w:rFonts w:cs="Arial"/>
+                <w:b/>
+                <w:b/>
+                <w:szCs w:val="20"/>
+                <w:lang w:val="en-US"/>
+              </w:rPr>
+            </w:pPr>
+            <w:r>
+              <w:rPr>
+                <w:rFonts w:eastAsia="Calibri" w:cs="Arial"/>
+                <w:b/>
+                <w:kern w:val="0"/>
+                <w:sz w:val="20"/>
+                <w:szCs w:val="20"/>
+                <w:lang w:val="en-US" w:bidi="ar-SA"/>
+              </w:rPr>
+              <w:t xml:space="preserve">Object Numeric Attribute </w:t>
+            </w:r>
+            <w:r>
+              <w:rPr>
+                <w:rFonts w:eastAsia="Calibri" w:cs="Arial"/>
+                <w:kern w:val="0"/>
+                <w:sz w:val="20"/>
+                <w:szCs w:val="20"/>
+                <w:lang w:val="en-US" w:bidi="ar-SA"/>
+              </w:rPr>
+              <w:t>=</w:t>
+            </w:r>
+            <w:r>
+              <w:rPr>
+                <w:rFonts w:eastAsia="Calibri" w:cs="Arial"/>
+                <w:b/>
+                <w:kern w:val="0"/>
+                <w:sz w:val="20"/>
+                <w:szCs w:val="20"/>
+                <w:lang w:val="en-US" w:bidi="ar-SA"/>
+              </w:rPr>
+              <w:t xml:space="preserve"> Price</w:t>
+            </w:r>
+          </w:p>
+          <w:p>
+            <w:pPr>
+              <w:pStyle w:val="ListParagraph"/>
+              <w:widowControl w:val="false"/>
+              <w:suppressAutoHyphens w:val="true"/>
+              <w:spacing w:before="0" w:after="0"/>
+              <w:contextualSpacing/>
+              <w:jc w:val="left"/>
+              <w:rPr>
+                <w:rFonts w:cs="Arial"/>
+                <w:szCs w:val="20"/>
+                <w:lang w:val="en-US"/>
+              </w:rPr>
+            </w:pPr>
+            <w:r>
+              <w:rPr>
+                <w:rFonts w:cs="Arial"/>
+                <w:szCs w:val="20"/>
+                <w:lang w:val="en-US"/>
+              </w:rPr>
+            </w:r>
+          </w:p>
+          <w:p>
+            <w:pPr>
+              <w:pStyle w:val="ListParagraph"/>
+              <w:widowControl w:val="false"/>
+              <w:numPr>
+                <w:ilvl w:val="0"/>
+                <w:numId w:val="11"/>
+              </w:numPr>
+              <w:suppressAutoHyphens w:val="true"/>
+              <w:spacing w:before="0" w:after="0"/>
+              <w:contextualSpacing/>
+              <w:jc w:val="left"/>
+              <w:rPr>
+                <w:rFonts w:cs="Arial"/>
+                <w:szCs w:val="20"/>
+                <w:lang w:val="en-US"/>
+              </w:rPr>
+            </w:pPr>
+            <w:r>
+              <w:rPr>
+                <w:rFonts w:eastAsia="Calibri" w:cs="Arial"/>
+                <w:b/>
+                <w:kern w:val="0"/>
+                <w:sz w:val="20"/>
+                <w:szCs w:val="20"/>
+                <w:lang w:val="en-US" w:bidi="ar-SA"/>
+              </w:rPr>
+              <w:t xml:space="preserve">Object Unit of Measure </w:t>
+            </w:r>
+            <w:r>
+              <w:rPr>
+                <w:rFonts w:eastAsia="Calibri" w:cs="Arial"/>
+                <w:kern w:val="0"/>
+                <w:sz w:val="20"/>
+                <w:szCs w:val="20"/>
+                <w:lang w:val="en-US" w:bidi="ar-SA"/>
+              </w:rPr>
+              <w:t>=</w:t>
+            </w:r>
+            <w:r>
+              <w:rPr>
+                <w:rFonts w:eastAsia="Calibri" w:cs="Arial"/>
+                <w:b/>
+                <w:kern w:val="0"/>
+                <w:sz w:val="20"/>
+                <w:szCs w:val="20"/>
+                <w:lang w:val="en-US" w:bidi="ar-SA"/>
+              </w:rPr>
+              <w:t xml:space="preserve"> Currency Code</w:t>
             </w:r>
           </w:p>
         </w:tc>
@@ -3093,102 +3957,12 @@
               </w:rPr>
             </w:pPr>
             <w:r>
-              <w:rPr>
-                <w:lang w:val="en-US"/>
-              </w:rPr>
-            </w:r>
-          </w:p>
-        </w:tc>
-      </w:tr>
-      <w:tr>
-        <w:trPr>
-          <w:trHeight w:val="543" w:hRule="atLeast"/>
-        </w:trPr>
-        <w:tc>
-          <w:tcPr>
-            <w:tcW w:w="3118" w:type="dxa"/>
-            <w:tcBorders>
-              <w:top w:val="single" w:sz="18" w:space="0" w:color="000000"/>
-              <w:left w:val="nil"/>
-              <w:bottom w:val="single" w:sz="18" w:space="0" w:color="000000"/>
-            </w:tcBorders>
-            <w:tcMar>
-              <w:top w:w="108" w:type="dxa"/>
-              <w:bottom w:w="108" w:type="dxa"/>
-            </w:tcMar>
-          </w:tcPr>
-          <w:p>
-            <w:pPr>
-              <w:pStyle w:val="032TableBodCcopy"/>
-              <w:widowControl w:val="false"/>
-              <w:numPr>
-                <w:ilvl w:val="0"/>
-                <w:numId w:val="7"/>
-              </w:numPr>
-              <w:suppressAutoHyphens w:val="true"/>
-              <w:spacing w:before="0" w:after="0"/>
-              <w:ind w:left="357" w:hanging="357"/>
-              <w:jc w:val="left"/>
-              <w:rPr>
-                <w:kern w:val="0"/>
-                <w:sz w:val="20"/>
-                <w:lang w:bidi="ar-SA"/>
-              </w:rPr>
-            </w:pPr>
-            <w:r>
-              <w:rPr>
-                <w:kern w:val="0"/>
-                <w:sz w:val="20"/>
-                <w:lang w:bidi="ar-SA"/>
-              </w:rPr>
-              <w:t xml:space="preserve">Open the link to the </w:t>
-            </w:r>
-            <w:r>
-              <w:rPr>
-                <w:b/>
-                <w:kern w:val="0"/>
-                <w:sz w:val="20"/>
-                <w:lang w:bidi="ar-SA"/>
-              </w:rPr>
-              <w:t>SAPUI5 Documentation</w:t>
-            </w:r>
-          </w:p>
-        </w:tc>
-        <w:tc>
-          <w:tcPr>
-            <w:tcW w:w="6083" w:type="dxa"/>
-            <w:tcBorders>
-              <w:top w:val="single" w:sz="18" w:space="0" w:color="000000"/>
-              <w:bottom w:val="single" w:sz="18" w:space="0" w:color="000000"/>
-              <w:right w:val="nil"/>
-            </w:tcBorders>
-            <w:tcMar>
-              <w:top w:w="108" w:type="dxa"/>
-              <w:bottom w:w="108" w:type="dxa"/>
-            </w:tcMar>
-          </w:tcPr>
-          <w:p>
-            <w:pPr>
-              <w:pStyle w:val="033TableBullet"/>
-              <w:widowControl w:val="false"/>
-              <w:suppressAutoHyphens w:val="true"/>
-              <w:spacing w:before="0" w:after="0"/>
-              <w:ind w:left="0" w:hanging="0"/>
-              <w:jc w:val="left"/>
-              <w:rPr>
-                <w:rFonts w:cs="Times New Roman"/>
-                <w:kern w:val="0"/>
-                <w:sz w:val="20"/>
-                <w:lang w:val="de-DE" w:bidi="ar-SA"/>
-              </w:rPr>
-            </w:pPr>
-            <w:r>
               <w:rPr/>
               <w:drawing>
                 <wp:inline distT="0" distB="0" distL="0" distR="0">
-                  <wp:extent cx="2714625" cy="342900"/>
+                  <wp:extent cx="3725545" cy="3307715"/>
                   <wp:effectExtent l="0" t="0" r="0" b="0"/>
-                  <wp:docPr id="11" name="Picture 25" descr=""/>
+                  <wp:docPr id="11" name="Picture 7" descr=""/>
                   <wp:cNvGraphicFramePr>
                     <a:graphicFrameLocks xmlns:a="http://schemas.openxmlformats.org/drawingml/2006/main" noChangeAspect="1"/>
                   </wp:cNvGraphicFramePr>
@@ -3196,7 +3970,7 @@
                     <a:graphicData uri="http://schemas.openxmlformats.org/drawingml/2006/picture">
                       <pic:pic xmlns:pic="http://schemas.openxmlformats.org/drawingml/2006/picture">
                         <pic:nvPicPr>
-                          <pic:cNvPr id="11" name="Picture 25" descr=""/>
+                          <pic:cNvPr id="11" name="Picture 7" descr=""/>
                           <pic:cNvPicPr>
                             <a:picLocks noChangeAspect="1" noChangeArrowheads="1"/>
                           </pic:cNvPicPr>
@@ -3210,7 +3984,7 @@
                         <pic:spPr bwMode="auto">
                           <a:xfrm>
                             <a:off x="0" y="0"/>
-                            <a:ext cx="2714625" cy="342900"/>
+                            <a:ext cx="3725545" cy="3307715"/>
                           </a:xfrm>
                           <a:prstGeom prst="rect">
                             <a:avLst/>
@@ -3244,46 +4018,71 @@
           </w:tcPr>
           <w:p>
             <w:pPr>
-              <w:pStyle w:val="032TableBodCcopy"/>
+              <w:pStyle w:val="ListParagraph"/>
               <w:widowControl w:val="false"/>
               <w:numPr>
                 <w:ilvl w:val="0"/>
                 <w:numId w:val="7"/>
               </w:numPr>
               <w:suppressAutoHyphens w:val="true"/>
-              <w:spacing w:before="0" w:after="0"/>
-              <w:ind w:left="357" w:hanging="357"/>
-              <w:jc w:val="left"/>
-              <w:rPr>
-                <w:kern w:val="0"/>
-                <w:sz w:val="20"/>
-                <w:lang w:bidi="ar-SA"/>
-              </w:rPr>
-            </w:pPr>
-            <w:r>
-              <w:rPr>
-                <w:kern w:val="0"/>
-                <w:sz w:val="20"/>
-                <w:lang w:bidi="ar-SA"/>
-              </w:rPr>
-              <w:t xml:space="preserve">The template documentation in the </w:t>
-            </w:r>
-            <w:r>
-              <w:rPr>
+              <w:spacing w:before="0" w:after="160"/>
+              <w:contextualSpacing/>
+              <w:jc w:val="left"/>
+              <w:rPr>
+                <w:lang w:val="en-US"/>
+              </w:rPr>
+            </w:pPr>
+            <w:r>
+              <w:rPr>
+                <w:rFonts w:eastAsia="Calibri" w:cs="Arial"/>
+                <w:kern w:val="0"/>
+                <w:sz w:val="20"/>
+                <w:szCs w:val="20"/>
+                <w:lang w:val="en-US" w:bidi="ar-SA"/>
+              </w:rPr>
+              <w:t xml:space="preserve">Check that a new folder </w:t>
+            </w:r>
+            <w:r>
+              <w:rPr>
+                <w:rFonts w:eastAsia="Calibri" w:cs="Arial"/>
                 <w:b/>
                 <w:kern w:val="0"/>
                 <w:sz w:val="20"/>
-                <w:lang w:bidi="ar-SA"/>
-              </w:rPr>
-              <w:t>SAPUI5 Demo Kit</w:t>
-            </w:r>
-            <w:r>
-              <w:rPr>
-                <w:kern w:val="0"/>
-                <w:sz w:val="20"/>
-                <w:lang w:bidi="ar-SA"/>
-              </w:rPr>
-              <w:t xml:space="preserve"> opens up. Here you can find later on more information on the implementation of the template</w:t>
+                <w:szCs w:val="20"/>
+                <w:lang w:val="en-US" w:bidi="ar-SA"/>
+              </w:rPr>
+              <w:t>ManageProducts</w:t>
+            </w:r>
+            <w:r>
+              <w:rPr>
+                <w:rFonts w:eastAsia="Calibri" w:cs="Arial"/>
+                <w:kern w:val="0"/>
+                <w:sz w:val="20"/>
+                <w:szCs w:val="20"/>
+                <w:lang w:val="en-US" w:bidi="ar-SA"/>
+              </w:rPr>
+              <w:t xml:space="preserve"> is added to your </w:t>
+            </w:r>
+            <w:r>
+              <w:rPr>
+                <w:rFonts w:eastAsia="Calibri" w:cs="Arial"/>
+                <w:b/>
+                <w:kern w:val="0"/>
+                <w:sz w:val="20"/>
+                <w:szCs w:val="20"/>
+                <w:lang w:val="en-US" w:bidi="ar-SA"/>
+              </w:rPr>
+              <w:t>Workspace</w:t>
+            </w:r>
+            <w:r>
+              <w:rPr>
+                <w:rFonts w:eastAsia="Calibri" w:cs="Arial"/>
+                <w:kern w:val="0"/>
+                <w:sz w:val="20"/>
+                <w:szCs w:val="20"/>
+                <w:lang w:val="en-US" w:bidi="ar-SA"/>
+              </w:rPr>
+              <w:t xml:space="preserve"> and contains these folders and files</w:t>
             </w:r>
           </w:p>
         </w:tc>
@@ -3309,19 +4108,16 @@
               <w:ind w:left="0" w:hanging="0"/>
               <w:jc w:val="left"/>
               <w:rPr>
-                <w:rFonts w:cs="Times New Roman"/>
-                <w:kern w:val="0"/>
-                <w:sz w:val="20"/>
-                <w:lang w:val="de-DE" w:bidi="ar-SA"/>
+                <w:lang w:val="en-US"/>
               </w:rPr>
             </w:pPr>
             <w:r>
               <w:rPr/>
               <w:drawing>
                 <wp:inline distT="0" distB="0" distL="0" distR="0">
-                  <wp:extent cx="3725545" cy="2168525"/>
+                  <wp:extent cx="2202180" cy="3252470"/>
                   <wp:effectExtent l="0" t="0" r="0" b="0"/>
-                  <wp:docPr id="12" name="Picture 26" descr=""/>
+                  <wp:docPr id="12" name="Picture 11" descr=""/>
                   <wp:cNvGraphicFramePr>
                     <a:graphicFrameLocks xmlns:a="http://schemas.openxmlformats.org/drawingml/2006/main" noChangeAspect="1"/>
                   </wp:cNvGraphicFramePr>
@@ -3329,2183 +4125,13 @@
                     <a:graphicData uri="http://schemas.openxmlformats.org/drawingml/2006/picture">
                       <pic:pic xmlns:pic="http://schemas.openxmlformats.org/drawingml/2006/picture">
                         <pic:nvPicPr>
-                          <pic:cNvPr id="12" name="Picture 26" descr=""/>
+                          <pic:cNvPr id="12" name="Picture 11" descr=""/>
                           <pic:cNvPicPr>
                             <a:picLocks noChangeAspect="1" noChangeArrowheads="1"/>
                           </pic:cNvPicPr>
                         </pic:nvPicPr>
                         <pic:blipFill>
                           <a:blip r:embed="rId19"/>
-                          <a:stretch>
-                            <a:fillRect/>
-                          </a:stretch>
-                        </pic:blipFill>
-                        <pic:spPr bwMode="auto">
-                          <a:xfrm>
-                            <a:off x="0" y="0"/>
-                            <a:ext cx="3725545" cy="2168525"/>
-                          </a:xfrm>
-                          <a:prstGeom prst="rect">
-                            <a:avLst/>
-                          </a:prstGeom>
-                        </pic:spPr>
-                      </pic:pic>
-                    </a:graphicData>
-                  </a:graphic>
-                </wp:inline>
-              </w:drawing>
-            </w:r>
-          </w:p>
-        </w:tc>
-      </w:tr>
-      <w:tr>
-        <w:trPr>
-          <w:trHeight w:val="578" w:hRule="atLeast"/>
-        </w:trPr>
-        <w:tc>
-          <w:tcPr>
-            <w:tcW w:w="3118" w:type="dxa"/>
-            <w:tcBorders>
-              <w:top w:val="single" w:sz="18" w:space="0" w:color="000000"/>
-              <w:left w:val="nil"/>
-            </w:tcBorders>
-            <w:tcMar>
-              <w:top w:w="108" w:type="dxa"/>
-              <w:bottom w:w="108" w:type="dxa"/>
-            </w:tcMar>
-          </w:tcPr>
-          <w:p>
-            <w:pPr>
-              <w:pStyle w:val="032TableBodCcopy"/>
-              <w:widowControl w:val="false"/>
-              <w:numPr>
-                <w:ilvl w:val="0"/>
-                <w:numId w:val="7"/>
-              </w:numPr>
-              <w:suppressAutoHyphens w:val="true"/>
-              <w:spacing w:before="0" w:after="0"/>
-              <w:ind w:left="357" w:hanging="357"/>
-              <w:jc w:val="left"/>
-              <w:rPr>
-                <w:kern w:val="0"/>
-                <w:sz w:val="20"/>
-                <w:lang w:bidi="ar-SA"/>
-              </w:rPr>
-            </w:pPr>
-            <w:r>
-              <w:rPr>
-                <w:kern w:val="0"/>
-                <w:sz w:val="20"/>
-                <w:lang w:bidi="ar-SA"/>
-              </w:rPr>
-              <w:t xml:space="preserve">Press the </w:t>
-            </w:r>
-            <w:r>
-              <w:rPr>
-                <w:b/>
-                <w:kern w:val="0"/>
-                <w:sz w:val="20"/>
-                <w:lang w:bidi="ar-SA"/>
-              </w:rPr>
-              <w:t>Next</w:t>
-            </w:r>
-            <w:r>
-              <w:rPr>
-                <w:kern w:val="0"/>
-                <w:sz w:val="20"/>
-                <w:lang w:bidi="ar-SA"/>
-              </w:rPr>
-              <w:t xml:space="preserve"> button to continue to the next step</w:t>
-            </w:r>
-          </w:p>
-        </w:tc>
-        <w:tc>
-          <w:tcPr>
-            <w:tcW w:w="6083" w:type="dxa"/>
-            <w:tcBorders>
-              <w:top w:val="single" w:sz="18" w:space="0" w:color="000000"/>
-              <w:right w:val="nil"/>
-            </w:tcBorders>
-            <w:tcMar>
-              <w:top w:w="108" w:type="dxa"/>
-              <w:bottom w:w="108" w:type="dxa"/>
-            </w:tcMar>
-          </w:tcPr>
-          <w:p>
-            <w:pPr>
-              <w:pStyle w:val="033TableBullet"/>
-              <w:widowControl w:val="false"/>
-              <w:suppressAutoHyphens w:val="true"/>
-              <w:spacing w:before="0" w:after="0"/>
-              <w:ind w:left="0" w:hanging="0"/>
-              <w:jc w:val="left"/>
-              <w:rPr>
-                <w:rFonts w:cs="Times New Roman"/>
-                <w:kern w:val="0"/>
-                <w:sz w:val="20"/>
-                <w:lang w:val="de-DE" w:bidi="ar-SA"/>
-              </w:rPr>
-            </w:pPr>
-            <w:r>
-              <w:rPr/>
-              <w:object>
-                <v:shapetype id="_x0000_tole_rId20" coordsize="21600,21600" o:spt="ole_rId20" o:preferrelative="t" path="m@4@5l@4@11@9@11@9@5xe" filled="f" stroked="f">
-                  <v:stroke joinstyle="miter"/>
-                  <v:formulas>
-                    <v:f eqn="if lineDrawn pixelLineWidth 0"/>
-                    <v:f eqn="sum @0 1 0"/>
-                    <v:f eqn="sum 0 0 @1"/>
-                    <v:f eqn="prod @2 1 2"/>
-                    <v:f eqn="prod @3 21600 pixelWidth"/>
-                    <v:f eqn="prod @3 21600 pixelHeight"/>
-                    <v:f eqn="sum @0 0 1"/>
-                    <v:f eqn="prod @6 1 2"/>
-                    <v:f eqn="prod @7 21600 pixelWidth"/>
-                    <v:f eqn="sum @8 21600 0"/>
-                    <v:f eqn="prod @7 21600 pixelHeight"/>
-                    <v:f eqn="sum @10 21600 0"/>
-                  </v:formulas>
-                  <v:path o:extrusionok="f" gradientshapeok="t" o:connecttype="rect"/>
-                  <o:lock v:ext="edit" aspectratio="t"/>
-                </v:shapetype>
-                <v:shape id="ole_rId20" type="_x0000_tole_rId20" style="width:131.75pt;height:33.7pt;mso-wrap-distance-right:0pt" filled="f" o:ole="">
-                  <v:imagedata r:id="rId21" o:title=""/>
-                </v:shape>
-                <o:OLEObject Type="Embed" ProgID="PBrush" ShapeID="ole_rId20" DrawAspect="Content" ObjectID="_1218621820" r:id="rId20"/>
-              </w:object>
-            </w:r>
-          </w:p>
-        </w:tc>
-      </w:tr>
-      <w:tr>
-        <w:trPr>
-          <w:trHeight w:val="1134" w:hRule="atLeast"/>
-        </w:trPr>
-        <w:tc>
-          <w:tcPr>
-            <w:tcW w:w="3118" w:type="dxa"/>
-            <w:tcBorders>
-              <w:top w:val="single" w:sz="18" w:space="0" w:color="000000"/>
-              <w:left w:val="nil"/>
-              <w:bottom w:val="single" w:sz="18" w:space="0" w:color="000000"/>
-            </w:tcBorders>
-            <w:tcMar>
-              <w:top w:w="108" w:type="dxa"/>
-              <w:bottom w:w="108" w:type="dxa"/>
-            </w:tcMar>
-          </w:tcPr>
-          <w:p>
-            <w:pPr>
-              <w:pStyle w:val="032TableBodCcopy"/>
-              <w:widowControl w:val="false"/>
-              <w:suppressAutoHyphens w:val="true"/>
-              <w:spacing w:before="0" w:after="0"/>
-              <w:jc w:val="left"/>
-              <w:rPr>
-                <w:kern w:val="0"/>
-                <w:sz w:val="20"/>
-                <w:lang w:bidi="ar-SA"/>
-              </w:rPr>
-            </w:pPr>
-            <w:r>
-              <w:rPr>
-                <w:kern w:val="0"/>
-                <w:sz w:val="20"/>
-                <w:lang w:bidi="ar-SA"/>
-              </w:rPr>
-              <w:t xml:space="preserve">On the </w:t>
-            </w:r>
-            <w:r>
-              <w:rPr>
-                <w:b/>
-                <w:kern w:val="0"/>
-                <w:sz w:val="20"/>
-                <w:lang w:bidi="ar-SA"/>
-              </w:rPr>
-              <w:t>Basic Information</w:t>
-            </w:r>
-            <w:r>
-              <w:rPr>
-                <w:kern w:val="0"/>
-                <w:sz w:val="20"/>
-                <w:lang w:bidi="ar-SA"/>
-              </w:rPr>
-              <w:t xml:space="preserve"> Step</w:t>
-            </w:r>
-          </w:p>
-          <w:p>
-            <w:pPr>
-              <w:pStyle w:val="032TableBodCcopy"/>
-              <w:widowControl w:val="false"/>
-              <w:suppressAutoHyphens w:val="true"/>
-              <w:spacing w:before="0" w:after="0"/>
-              <w:jc w:val="left"/>
-              <w:rPr>
-                <w:kern w:val="0"/>
-                <w:sz w:val="20"/>
-                <w:lang w:bidi="ar-SA"/>
-              </w:rPr>
-            </w:pPr>
-            <w:r>
-              <w:rPr>
-                <w:kern w:val="0"/>
-                <w:sz w:val="20"/>
-                <w:lang w:bidi="ar-SA"/>
-              </w:rPr>
-            </w:r>
-          </w:p>
-          <w:p>
-            <w:pPr>
-              <w:pStyle w:val="032TableBodCcopy"/>
-              <w:widowControl w:val="false"/>
-              <w:numPr>
-                <w:ilvl w:val="0"/>
-                <w:numId w:val="7"/>
-              </w:numPr>
-              <w:suppressAutoHyphens w:val="true"/>
-              <w:spacing w:before="0" w:after="0"/>
-              <w:ind w:left="357" w:hanging="357"/>
-              <w:jc w:val="left"/>
-              <w:rPr>
-                <w:kern w:val="0"/>
-                <w:sz w:val="20"/>
-                <w:lang w:bidi="ar-SA"/>
-              </w:rPr>
-            </w:pPr>
-            <w:r>
-              <w:rPr>
-                <w:kern w:val="0"/>
-                <w:sz w:val="20"/>
-                <w:lang w:bidi="ar-SA"/>
-              </w:rPr>
-              <w:t xml:space="preserve">Enter </w:t>
-            </w:r>
-            <w:r>
-              <w:rPr>
-                <w:b/>
-                <w:kern w:val="0"/>
-                <w:sz w:val="20"/>
-                <w:lang w:bidi="ar-SA"/>
-              </w:rPr>
-              <w:t>ManageProducts</w:t>
-            </w:r>
-            <w:r>
-              <w:rPr>
-                <w:kern w:val="0"/>
-                <w:sz w:val="20"/>
-                <w:lang w:bidi="ar-SA"/>
-              </w:rPr>
-              <w:t xml:space="preserve"> as the </w:t>
-            </w:r>
-            <w:r>
-              <w:rPr>
-                <w:b/>
-                <w:kern w:val="0"/>
-                <w:sz w:val="20"/>
-                <w:lang w:bidi="ar-SA"/>
-              </w:rPr>
-              <w:t>Project</w:t>
-            </w:r>
-            <w:r>
-              <w:rPr>
-                <w:i/>
-                <w:kern w:val="0"/>
-                <w:sz w:val="20"/>
-                <w:lang w:bidi="ar-SA"/>
-              </w:rPr>
-              <w:t xml:space="preserve"> </w:t>
-            </w:r>
-            <w:r>
-              <w:rPr>
-                <w:b/>
-                <w:kern w:val="0"/>
-                <w:sz w:val="20"/>
-                <w:lang w:bidi="ar-SA"/>
-              </w:rPr>
-              <w:t>Name</w:t>
-            </w:r>
-            <w:r>
-              <w:rPr>
-                <w:kern w:val="0"/>
-                <w:sz w:val="20"/>
-                <w:lang w:bidi="ar-SA"/>
-              </w:rPr>
-              <w:t xml:space="preserve"> </w:t>
-            </w:r>
-          </w:p>
-        </w:tc>
-        <w:tc>
-          <w:tcPr>
-            <w:tcW w:w="6083" w:type="dxa"/>
-            <w:tcBorders>
-              <w:top w:val="single" w:sz="18" w:space="0" w:color="000000"/>
-              <w:bottom w:val="single" w:sz="18" w:space="0" w:color="000000"/>
-              <w:right w:val="nil"/>
-            </w:tcBorders>
-            <w:tcMar>
-              <w:top w:w="108" w:type="dxa"/>
-              <w:bottom w:w="108" w:type="dxa"/>
-            </w:tcMar>
-          </w:tcPr>
-          <w:p>
-            <w:pPr>
-              <w:pStyle w:val="033TableBullet"/>
-              <w:widowControl w:val="false"/>
-              <w:suppressAutoHyphens w:val="true"/>
-              <w:spacing w:before="0" w:after="0"/>
-              <w:ind w:left="0" w:hanging="0"/>
-              <w:jc w:val="left"/>
-              <w:rPr>
-                <w:lang w:val="en-US"/>
-              </w:rPr>
-            </w:pPr>
-            <w:r>
-              <w:rPr/>
-              <w:object>
-                <v:shapetype id="_x0000_tole_rId22" coordsize="21600,21600" o:spt="ole_rId22" o:preferrelative="t" path="m@4@5l@4@11@9@11@9@5xe" filled="f" stroked="f">
-                  <v:stroke joinstyle="miter"/>
-                  <v:formulas>
-                    <v:f eqn="if lineDrawn pixelLineWidth 0"/>
-                    <v:f eqn="sum @0 1 0"/>
-                    <v:f eqn="sum 0 0 @1"/>
-                    <v:f eqn="prod @2 1 2"/>
-                    <v:f eqn="prod @3 21600 pixelWidth"/>
-                    <v:f eqn="prod @3 21600 pixelHeight"/>
-                    <v:f eqn="sum @0 0 1"/>
-                    <v:f eqn="prod @6 1 2"/>
-                    <v:f eqn="prod @7 21600 pixelWidth"/>
-                    <v:f eqn="sum @8 21600 0"/>
-                    <v:f eqn="prod @7 21600 pixelHeight"/>
-                    <v:f eqn="sum @10 21600 0"/>
-                  </v:formulas>
-                  <v:path o:extrusionok="f" gradientshapeok="t" o:connecttype="rect"/>
-                  <o:lock v:ext="edit" aspectratio="t"/>
-                </v:shapetype>
-                <v:shape id="ole_rId22" type="_x0000_tole_rId22" style="width:290.3pt;height:157pt;mso-wrap-distance-right:0pt" filled="f" o:ole="">
-                  <v:imagedata r:id="rId23" o:title=""/>
-                </v:shape>
-                <o:OLEObject Type="Embed" ProgID="PBrush" ShapeID="ole_rId22" DrawAspect="Content" ObjectID="_335481782" r:id="rId22"/>
-              </w:object>
-            </w:r>
-          </w:p>
-        </w:tc>
-      </w:tr>
-      <w:tr>
-        <w:trPr>
-          <w:trHeight w:val="17" w:hRule="atLeast"/>
-        </w:trPr>
-        <w:tc>
-          <w:tcPr>
-            <w:tcW w:w="3118" w:type="dxa"/>
-            <w:tcBorders>
-              <w:top w:val="single" w:sz="18" w:space="0" w:color="000000"/>
-              <w:left w:val="nil"/>
-              <w:bottom w:val="single" w:sz="18" w:space="0" w:color="000000"/>
-            </w:tcBorders>
-            <w:tcMar>
-              <w:top w:w="108" w:type="dxa"/>
-              <w:bottom w:w="108" w:type="dxa"/>
-            </w:tcMar>
-          </w:tcPr>
-          <w:p>
-            <w:pPr>
-              <w:pStyle w:val="032TableBodCcopy"/>
-              <w:widowControl w:val="false"/>
-              <w:numPr>
-                <w:ilvl w:val="0"/>
-                <w:numId w:val="7"/>
-              </w:numPr>
-              <w:suppressAutoHyphens w:val="true"/>
-              <w:spacing w:before="0" w:after="0"/>
-              <w:ind w:left="357" w:hanging="357"/>
-              <w:jc w:val="left"/>
-              <w:rPr>
-                <w:kern w:val="0"/>
-                <w:sz w:val="20"/>
-                <w:lang w:bidi="ar-SA"/>
-              </w:rPr>
-            </w:pPr>
-            <w:r>
-              <w:rPr>
-                <w:kern w:val="0"/>
-                <w:sz w:val="20"/>
-                <w:lang w:bidi="ar-SA"/>
-              </w:rPr>
-              <w:t xml:space="preserve">Press the </w:t>
-            </w:r>
-            <w:r>
-              <w:rPr>
-                <w:b/>
-                <w:kern w:val="0"/>
-                <w:sz w:val="20"/>
-                <w:lang w:bidi="ar-SA"/>
-              </w:rPr>
-              <w:t>Next</w:t>
-            </w:r>
-            <w:r>
-              <w:rPr>
-                <w:kern w:val="0"/>
-                <w:sz w:val="20"/>
-                <w:lang w:bidi="ar-SA"/>
-              </w:rPr>
-              <w:t xml:space="preserve"> button to continue to the next step</w:t>
-            </w:r>
-          </w:p>
-        </w:tc>
-        <w:tc>
-          <w:tcPr>
-            <w:tcW w:w="6083" w:type="dxa"/>
-            <w:tcBorders>
-              <w:top w:val="single" w:sz="18" w:space="0" w:color="000000"/>
-              <w:bottom w:val="single" w:sz="18" w:space="0" w:color="000000"/>
-              <w:right w:val="nil"/>
-            </w:tcBorders>
-            <w:tcMar>
-              <w:top w:w="108" w:type="dxa"/>
-              <w:bottom w:w="108" w:type="dxa"/>
-            </w:tcMar>
-          </w:tcPr>
-          <w:p>
-            <w:pPr>
-              <w:pStyle w:val="033TableBullet"/>
-              <w:widowControl w:val="false"/>
-              <w:suppressAutoHyphens w:val="true"/>
-              <w:spacing w:before="0" w:after="0"/>
-              <w:ind w:left="0" w:hanging="0"/>
-              <w:jc w:val="left"/>
-              <w:rPr>
-                <w:rFonts w:cs="Times New Roman"/>
-                <w:kern w:val="0"/>
-                <w:sz w:val="20"/>
-                <w:lang w:val="de-DE" w:bidi="ar-SA"/>
-              </w:rPr>
-            </w:pPr>
-            <w:r>
-              <w:rPr/>
-              <w:object>
-                <v:shapetype id="_x0000_tole_rId24" coordsize="21600,21600" o:spt="ole_rId24" o:preferrelative="t" path="m@4@5l@4@11@9@11@9@5xe" filled="f" stroked="f">
-                  <v:stroke joinstyle="miter"/>
-                  <v:formulas>
-                    <v:f eqn="if lineDrawn pixelLineWidth 0"/>
-                    <v:f eqn="sum @0 1 0"/>
-                    <v:f eqn="sum 0 0 @1"/>
-                    <v:f eqn="prod @2 1 2"/>
-                    <v:f eqn="prod @3 21600 pixelWidth"/>
-                    <v:f eqn="prod @3 21600 pixelHeight"/>
-                    <v:f eqn="sum @0 0 1"/>
-                    <v:f eqn="prod @6 1 2"/>
-                    <v:f eqn="prod @7 21600 pixelWidth"/>
-                    <v:f eqn="sum @8 21600 0"/>
-                    <v:f eqn="prod @7 21600 pixelHeight"/>
-                    <v:f eqn="sum @10 21600 0"/>
-                  </v:formulas>
-                  <v:path o:extrusionok="f" gradientshapeok="t" o:connecttype="rect"/>
-                  <o:lock v:ext="edit" aspectratio="t"/>
-                </v:shapetype>
-                <v:shape id="ole_rId24" type="_x0000_tole_rId24" style="width:131.75pt;height:33.7pt;mso-wrap-distance-right:0pt" filled="f" o:ole="">
-                  <v:imagedata r:id="rId25" o:title=""/>
-                </v:shape>
-                <o:OLEObject Type="Embed" ProgID="PBrush" ShapeID="ole_rId24" DrawAspect="Content" ObjectID="_1470596548" r:id="rId24"/>
-              </w:object>
-            </w:r>
-          </w:p>
-        </w:tc>
-      </w:tr>
-      <w:tr>
-        <w:trPr>
-          <w:trHeight w:val="1134" w:hRule="atLeast"/>
-        </w:trPr>
-        <w:tc>
-          <w:tcPr>
-            <w:tcW w:w="3118" w:type="dxa"/>
-            <w:tcBorders>
-              <w:top w:val="single" w:sz="18" w:space="0" w:color="000000"/>
-              <w:left w:val="nil"/>
-              <w:bottom w:val="single" w:sz="18" w:space="0" w:color="000000"/>
-            </w:tcBorders>
-            <w:tcMar>
-              <w:top w:w="108" w:type="dxa"/>
-              <w:bottom w:w="108" w:type="dxa"/>
-            </w:tcMar>
-          </w:tcPr>
-          <w:p>
-            <w:pPr>
-              <w:pStyle w:val="Normal"/>
-              <w:widowControl w:val="false"/>
-              <w:suppressAutoHyphens w:val="true"/>
-              <w:spacing w:before="0" w:after="160"/>
-              <w:jc w:val="left"/>
-              <w:rPr>
-                <w:rFonts w:cs="Arial"/>
-                <w:szCs w:val="20"/>
-                <w:lang w:val="en-US"/>
-              </w:rPr>
-            </w:pPr>
-            <w:r>
-              <w:rPr>
-                <w:rFonts w:eastAsia="Calibri" w:cs="Arial"/>
-                <w:kern w:val="0"/>
-                <w:sz w:val="20"/>
-                <w:szCs w:val="20"/>
-                <w:lang w:val="en-US" w:bidi="ar-SA"/>
-              </w:rPr>
-              <w:t xml:space="preserve">On the </w:t>
-            </w:r>
-            <w:r>
-              <w:rPr>
-                <w:rFonts w:eastAsia="Calibri" w:cs="Arial"/>
-                <w:b/>
-                <w:kern w:val="0"/>
-                <w:sz w:val="20"/>
-                <w:szCs w:val="20"/>
-                <w:lang w:val="en-US" w:bidi="ar-SA"/>
-              </w:rPr>
-              <w:t>Data Connection</w:t>
-            </w:r>
-            <w:r>
-              <w:rPr>
-                <w:rFonts w:eastAsia="Calibri" w:cs="Arial"/>
-                <w:kern w:val="0"/>
-                <w:sz w:val="20"/>
-                <w:szCs w:val="20"/>
-                <w:lang w:val="en-US" w:bidi="ar-SA"/>
-              </w:rPr>
-              <w:t xml:space="preserve"> step:</w:t>
-            </w:r>
-          </w:p>
-          <w:p>
-            <w:pPr>
-              <w:pStyle w:val="ListParagraph"/>
-              <w:widowControl w:val="false"/>
-              <w:numPr>
-                <w:ilvl w:val="0"/>
-                <w:numId w:val="7"/>
-              </w:numPr>
-              <w:suppressAutoHyphens w:val="true"/>
-              <w:spacing w:before="0" w:after="160"/>
-              <w:contextualSpacing/>
-              <w:jc w:val="left"/>
-              <w:rPr>
-                <w:rFonts w:cs="Arial"/>
-                <w:szCs w:val="20"/>
-                <w:lang w:val="en-US"/>
-              </w:rPr>
-            </w:pPr>
-            <w:r>
-              <w:rPr>
-                <w:rFonts w:eastAsia="Calibri" w:cs="Arial"/>
-                <w:kern w:val="0"/>
-                <w:sz w:val="20"/>
-                <w:szCs w:val="20"/>
-                <w:lang w:val="en-US" w:bidi="ar-SA"/>
-              </w:rPr>
-              <w:t xml:space="preserve">Select </w:t>
-            </w:r>
-            <w:r>
-              <w:rPr>
-                <w:rFonts w:eastAsia="Calibri" w:cs="Arial"/>
-                <w:b/>
-                <w:kern w:val="0"/>
-                <w:sz w:val="20"/>
-                <w:szCs w:val="20"/>
-                <w:lang w:val="en-US" w:bidi="ar-SA"/>
-              </w:rPr>
-              <w:t>Service URL</w:t>
-            </w:r>
-            <w:r>
-              <w:rPr>
-                <w:rFonts w:eastAsia="Calibri" w:cs="Arial"/>
-                <w:kern w:val="0"/>
-                <w:sz w:val="20"/>
-                <w:szCs w:val="20"/>
-                <w:lang w:val="en-US" w:bidi="ar-SA"/>
-              </w:rPr>
-              <w:t xml:space="preserve"> as </w:t>
-            </w:r>
-            <w:r>
-              <w:rPr>
-                <w:rFonts w:eastAsia="Calibri" w:cs="Arial"/>
-                <w:b/>
-                <w:kern w:val="0"/>
-                <w:sz w:val="20"/>
-                <w:szCs w:val="20"/>
-                <w:lang w:val="en-US" w:bidi="ar-SA"/>
-              </w:rPr>
-              <w:t>Source</w:t>
-            </w:r>
-          </w:p>
-          <w:p>
-            <w:pPr>
-              <w:pStyle w:val="ListParagraph"/>
-              <w:widowControl w:val="false"/>
-              <w:suppressAutoHyphens w:val="true"/>
-              <w:spacing w:before="0" w:after="160"/>
-              <w:ind w:left="360" w:hanging="0"/>
-              <w:contextualSpacing/>
-              <w:jc w:val="left"/>
-              <w:rPr>
-                <w:rFonts w:cs="Arial"/>
-                <w:szCs w:val="20"/>
-                <w:lang w:val="en-US"/>
-              </w:rPr>
-            </w:pPr>
-            <w:r>
-              <w:rPr>
-                <w:rFonts w:cs="Arial"/>
-                <w:szCs w:val="20"/>
-                <w:lang w:val="en-US"/>
-              </w:rPr>
-            </w:r>
-          </w:p>
-          <w:p>
-            <w:pPr>
-              <w:pStyle w:val="ListParagraph"/>
-              <w:widowControl w:val="false"/>
-              <w:numPr>
-                <w:ilvl w:val="0"/>
-                <w:numId w:val="7"/>
-              </w:numPr>
-              <w:suppressAutoHyphens w:val="true"/>
-              <w:spacing w:before="0" w:after="160"/>
-              <w:contextualSpacing/>
-              <w:jc w:val="left"/>
-              <w:rPr>
-                <w:rFonts w:cs="Arial"/>
-                <w:szCs w:val="20"/>
-                <w:lang w:val="en-US"/>
-              </w:rPr>
-            </w:pPr>
-            <w:r>
-              <w:rPr>
-                <w:rFonts w:eastAsia="Calibri" w:cs="Arial"/>
-                <w:kern w:val="0"/>
-                <w:sz w:val="20"/>
-                <w:szCs w:val="20"/>
-                <w:lang w:val="en-US" w:bidi="ar-SA"/>
-              </w:rPr>
-              <w:t xml:space="preserve">Select </w:t>
-            </w:r>
-            <w:r>
-              <w:rPr>
-                <w:rFonts w:eastAsia="Calibri" w:cs="Arial"/>
-                <w:b/>
-                <w:kern w:val="0"/>
-                <w:sz w:val="20"/>
-                <w:szCs w:val="20"/>
-                <w:lang w:val="en-US" w:bidi="ar-SA"/>
-              </w:rPr>
-              <w:t>ES5</w:t>
-            </w:r>
-            <w:r>
-              <w:rPr>
-                <w:rFonts w:eastAsia="Calibri" w:cs="Arial"/>
-                <w:kern w:val="0"/>
-                <w:sz w:val="20"/>
-                <w:szCs w:val="20"/>
-                <w:lang w:val="en-US" w:bidi="ar-SA"/>
-              </w:rPr>
-              <w:t xml:space="preserve"> for </w:t>
-            </w:r>
-            <w:r>
-              <w:rPr>
-                <w:rFonts w:eastAsia="Calibri" w:cs="Arial"/>
-                <w:b/>
-                <w:kern w:val="0"/>
-                <w:sz w:val="20"/>
-                <w:szCs w:val="20"/>
-                <w:lang w:val="en-US" w:bidi="ar-SA"/>
-              </w:rPr>
-              <w:t>Service Information</w:t>
-            </w:r>
-            <w:r>
-              <w:rPr>
-                <w:rFonts w:eastAsia="Calibri" w:cs="Arial"/>
-                <w:kern w:val="0"/>
-                <w:sz w:val="20"/>
-                <w:szCs w:val="20"/>
-                <w:lang w:val="en-US" w:bidi="ar-SA"/>
-              </w:rPr>
-              <w:t>.</w:t>
-            </w:r>
-          </w:p>
-          <w:p>
-            <w:pPr>
-              <w:pStyle w:val="Normal"/>
-              <w:widowControl w:val="false"/>
-              <w:shd w:val="clear" w:color="auto" w:fill="FFEFC9" w:themeFill="accent1" w:themeFillTint="33"/>
-              <w:suppressAutoHyphens w:val="true"/>
-              <w:spacing w:before="0" w:after="0"/>
-              <w:ind w:left="357" w:hanging="0"/>
-              <w:jc w:val="left"/>
-              <w:rPr>
-                <w:rFonts w:cs="Arial"/>
-                <w:szCs w:val="20"/>
-                <w:lang w:val="en-US"/>
-              </w:rPr>
-            </w:pPr>
-            <w:r>
-              <w:rPr>
-                <w:rFonts w:eastAsia="Calibri" w:cs="Arial"/>
-                <w:b/>
-                <w:kern w:val="0"/>
-                <w:sz w:val="20"/>
-                <w:szCs w:val="20"/>
-                <w:lang w:val="en-US" w:bidi="ar-SA"/>
-              </w:rPr>
-              <w:t>Note:</w:t>
-            </w:r>
-            <w:r>
-              <w:rPr>
-                <w:rFonts w:eastAsia="Calibri" w:cs="Arial"/>
-                <w:kern w:val="0"/>
-                <w:sz w:val="20"/>
-                <w:szCs w:val="20"/>
-                <w:lang w:val="en-US" w:bidi="ar-SA"/>
-              </w:rPr>
-              <w:br/>
-              <w:t>If you do not see the ES5 yet wait for some minutes and restart SAP Web IDE again. Changes to destinations sometimes do not take effect immediately.</w:t>
-            </w:r>
-          </w:p>
-          <w:p>
-            <w:pPr>
-              <w:pStyle w:val="032TableBodCcopy"/>
-              <w:widowControl w:val="false"/>
-              <w:suppressAutoHyphens w:val="true"/>
-              <w:spacing w:before="0" w:after="0"/>
-              <w:ind w:left="357" w:hanging="0"/>
-              <w:jc w:val="left"/>
-              <w:rPr>
-                <w:kern w:val="0"/>
-                <w:sz w:val="20"/>
-                <w:lang w:bidi="ar-SA"/>
-              </w:rPr>
-            </w:pPr>
-            <w:r>
-              <w:rPr>
-                <w:kern w:val="0"/>
-                <w:sz w:val="20"/>
-                <w:lang w:bidi="ar-SA"/>
-              </w:rPr>
-            </w:r>
-          </w:p>
-          <w:p>
-            <w:pPr>
-              <w:pStyle w:val="032TableBodCcopy"/>
-              <w:widowControl w:val="false"/>
-              <w:numPr>
-                <w:ilvl w:val="0"/>
-                <w:numId w:val="7"/>
-              </w:numPr>
-              <w:suppressAutoHyphens w:val="true"/>
-              <w:spacing w:before="0" w:after="0"/>
-              <w:ind w:left="357" w:hanging="357"/>
-              <w:jc w:val="left"/>
-              <w:rPr>
-                <w:kern w:val="0"/>
-                <w:sz w:val="20"/>
-                <w:lang w:bidi="ar-SA"/>
-              </w:rPr>
-            </w:pPr>
-            <w:r>
-              <w:rPr>
-                <w:rFonts w:cs="Arial"/>
-                <w:kern w:val="0"/>
-                <w:sz w:val="20"/>
-                <w:szCs w:val="20"/>
-                <w:lang w:bidi="ar-SA"/>
-              </w:rPr>
-              <w:t>Enter this URL:</w:t>
-            </w:r>
-            <w:r>
-              <w:rPr>
-                <w:rFonts w:cs="Arial"/>
-                <w:b/>
-                <w:kern w:val="0"/>
-                <w:sz w:val="20"/>
-                <w:szCs w:val="20"/>
-                <w:lang w:bidi="ar-SA"/>
-              </w:rPr>
-              <w:t xml:space="preserve"> </w:t>
-            </w:r>
-            <w:r>
-              <w:rPr>
-                <w:b/>
-                <w:kern w:val="0"/>
-                <w:sz w:val="20"/>
-                <w:lang w:bidi="ar-SA"/>
-              </w:rPr>
-              <w:t>sap/opu/odata/IWBEP/GWSAMPLE_BASIC/</w:t>
-            </w:r>
-          </w:p>
-          <w:p>
-            <w:pPr>
-              <w:pStyle w:val="ListParagraph"/>
-              <w:widowControl w:val="false"/>
-              <w:suppressAutoHyphens w:val="true"/>
-              <w:spacing w:before="0" w:after="0"/>
-              <w:contextualSpacing/>
-              <w:jc w:val="left"/>
-              <w:rPr>
-                <w:lang w:val="en-US"/>
-              </w:rPr>
-            </w:pPr>
-            <w:r>
-              <w:rPr>
-                <w:lang w:val="en-US"/>
-              </w:rPr>
-            </w:r>
-          </w:p>
-          <w:p>
-            <w:pPr>
-              <w:pStyle w:val="032TableBodCcopy"/>
-              <w:widowControl w:val="false"/>
-              <w:numPr>
-                <w:ilvl w:val="0"/>
-                <w:numId w:val="7"/>
-              </w:numPr>
-              <w:suppressAutoHyphens w:val="true"/>
-              <w:spacing w:before="0" w:after="0"/>
-              <w:ind w:left="357" w:hanging="357"/>
-              <w:jc w:val="left"/>
-              <w:rPr>
-                <w:kern w:val="0"/>
-                <w:sz w:val="20"/>
-                <w:lang w:bidi="ar-SA"/>
-              </w:rPr>
-            </w:pPr>
-            <w:r>
-              <w:rPr>
-                <w:kern w:val="0"/>
-                <w:sz w:val="20"/>
-                <w:lang w:bidi="ar-SA"/>
-              </w:rPr>
-              <w:t xml:space="preserve">Press the Button with the </w:t>
-            </w:r>
-            <w:r>
-              <w:rPr>
-                <w:b/>
-                <w:kern w:val="0"/>
-                <w:sz w:val="20"/>
-                <w:lang w:bidi="ar-SA"/>
-              </w:rPr>
-              <w:t>“Play Icon”</w:t>
-            </w:r>
-            <w:r>
-              <w:rPr>
-                <w:kern w:val="0"/>
-                <w:sz w:val="20"/>
-                <w:lang w:bidi="ar-SA"/>
-              </w:rPr>
-              <w:t xml:space="preserve"> and observe that the Details section displays now a list of object types</w:t>
-            </w:r>
-          </w:p>
-        </w:tc>
-        <w:tc>
-          <w:tcPr>
-            <w:tcW w:w="6083" w:type="dxa"/>
-            <w:tcBorders>
-              <w:top w:val="single" w:sz="18" w:space="0" w:color="000000"/>
-              <w:bottom w:val="single" w:sz="18" w:space="0" w:color="000000"/>
-              <w:right w:val="nil"/>
-            </w:tcBorders>
-            <w:tcMar>
-              <w:top w:w="108" w:type="dxa"/>
-              <w:bottom w:w="108" w:type="dxa"/>
-            </w:tcMar>
-          </w:tcPr>
-          <w:p>
-            <w:pPr>
-              <w:pStyle w:val="033TableBullet"/>
-              <w:widowControl w:val="false"/>
-              <w:suppressAutoHyphens w:val="true"/>
-              <w:spacing w:before="0" w:after="0"/>
-              <w:ind w:left="0" w:hanging="0"/>
-              <w:jc w:val="left"/>
-              <w:rPr>
-                <w:lang w:val="en-US"/>
-              </w:rPr>
-            </w:pPr>
-            <w:r>
-              <w:rPr/>
-              <w:object>
-                <v:shapetype id="_x0000_tole_rId26" coordsize="21600,21600" o:spt="ole_rId26" o:preferrelative="t" path="m@4@5l@4@11@9@11@9@5xe" filled="f" stroked="f">
-                  <v:stroke joinstyle="miter"/>
-                  <v:formulas>
-                    <v:f eqn="if lineDrawn pixelLineWidth 0"/>
-                    <v:f eqn="sum @0 1 0"/>
-                    <v:f eqn="sum 0 0 @1"/>
-                    <v:f eqn="prod @2 1 2"/>
-                    <v:f eqn="prod @3 21600 pixelWidth"/>
-                    <v:f eqn="prod @3 21600 pixelHeight"/>
-                    <v:f eqn="sum @0 0 1"/>
-                    <v:f eqn="prod @6 1 2"/>
-                    <v:f eqn="prod @7 21600 pixelWidth"/>
-                    <v:f eqn="sum @8 21600 0"/>
-                    <v:f eqn="prod @7 21600 pixelHeight"/>
-                    <v:f eqn="sum @10 21600 0"/>
-                  </v:formulas>
-                  <v:path o:extrusionok="f" gradientshapeok="t" o:connecttype="rect"/>
-                  <o:lock v:ext="edit" aspectratio="t"/>
-                </v:shapetype>
-                <v:shape id="ole_rId26" type="_x0000_tole_rId26" style="width:293.35pt;height:131.75pt;mso-wrap-distance-right:0pt" filled="f" o:ole="">
-                  <v:imagedata r:id="rId27" o:title=""/>
-                </v:shape>
-                <o:OLEObject Type="Embed" ProgID="PBrush" ShapeID="ole_rId26" DrawAspect="Content" ObjectID="_227508870" r:id="rId26"/>
-              </w:object>
-            </w:r>
-          </w:p>
-        </w:tc>
-      </w:tr>
-      <w:tr>
-        <w:trPr>
-          <w:trHeight w:val="625" w:hRule="atLeast"/>
-        </w:trPr>
-        <w:tc>
-          <w:tcPr>
-            <w:tcW w:w="3118" w:type="dxa"/>
-            <w:tcBorders>
-              <w:top w:val="single" w:sz="18" w:space="0" w:color="000000"/>
-              <w:left w:val="nil"/>
-              <w:bottom w:val="single" w:sz="18" w:space="0" w:color="000000"/>
-            </w:tcBorders>
-            <w:tcMar>
-              <w:top w:w="108" w:type="dxa"/>
-              <w:bottom w:w="108" w:type="dxa"/>
-            </w:tcMar>
-          </w:tcPr>
-          <w:p>
-            <w:pPr>
-              <w:pStyle w:val="ListParagraph"/>
-              <w:widowControl w:val="false"/>
-              <w:numPr>
-                <w:ilvl w:val="0"/>
-                <w:numId w:val="7"/>
-              </w:numPr>
-              <w:suppressAutoHyphens w:val="true"/>
-              <w:spacing w:before="0" w:after="160"/>
-              <w:contextualSpacing/>
-              <w:jc w:val="left"/>
-              <w:rPr>
-                <w:rFonts w:cs="Arial"/>
-                <w:szCs w:val="20"/>
-                <w:lang w:val="en-US"/>
-              </w:rPr>
-            </w:pPr>
-            <w:r>
-              <w:rPr>
-                <w:rFonts w:eastAsia="Calibri"/>
-                <w:kern w:val="0"/>
-                <w:sz w:val="20"/>
-                <w:lang w:val="en-US" w:bidi="ar-SA"/>
-              </w:rPr>
-              <w:t xml:space="preserve">Press the </w:t>
-            </w:r>
-            <w:r>
-              <w:rPr>
-                <w:rFonts w:eastAsia="Calibri"/>
-                <w:b/>
-                <w:kern w:val="0"/>
-                <w:sz w:val="20"/>
-                <w:lang w:val="en-US" w:bidi="ar-SA"/>
-              </w:rPr>
-              <w:t>Next</w:t>
-            </w:r>
-            <w:r>
-              <w:rPr>
-                <w:rFonts w:eastAsia="Calibri"/>
-                <w:kern w:val="0"/>
-                <w:sz w:val="20"/>
-                <w:lang w:val="en-US" w:bidi="ar-SA"/>
-              </w:rPr>
-              <w:t xml:space="preserve"> button to continue to the next step</w:t>
-            </w:r>
-          </w:p>
-        </w:tc>
-        <w:tc>
-          <w:tcPr>
-            <w:tcW w:w="6083" w:type="dxa"/>
-            <w:tcBorders>
-              <w:top w:val="single" w:sz="18" w:space="0" w:color="000000"/>
-              <w:bottom w:val="single" w:sz="18" w:space="0" w:color="000000"/>
-              <w:right w:val="nil"/>
-            </w:tcBorders>
-            <w:tcMar>
-              <w:top w:w="108" w:type="dxa"/>
-              <w:bottom w:w="108" w:type="dxa"/>
-            </w:tcMar>
-          </w:tcPr>
-          <w:p>
-            <w:pPr>
-              <w:pStyle w:val="033TableBullet"/>
-              <w:widowControl w:val="false"/>
-              <w:suppressAutoHyphens w:val="true"/>
-              <w:spacing w:before="0" w:after="0"/>
-              <w:ind w:left="0" w:hanging="0"/>
-              <w:jc w:val="left"/>
-              <w:rPr>
-                <w:lang w:val="en-US"/>
-              </w:rPr>
-            </w:pPr>
-            <w:r>
-              <w:rPr/>
-              <w:object>
-                <v:shapetype id="_x0000_tole_rId28" coordsize="21600,21600" o:spt="ole_rId28" o:preferrelative="t" path="m@4@5l@4@11@9@11@9@5xe" filled="f" stroked="f">
-                  <v:stroke joinstyle="miter"/>
-                  <v:formulas>
-                    <v:f eqn="if lineDrawn pixelLineWidth 0"/>
-                    <v:f eqn="sum @0 1 0"/>
-                    <v:f eqn="sum 0 0 @1"/>
-                    <v:f eqn="prod @2 1 2"/>
-                    <v:f eqn="prod @3 21600 pixelWidth"/>
-                    <v:f eqn="prod @3 21600 pixelHeight"/>
-                    <v:f eqn="sum @0 0 1"/>
-                    <v:f eqn="prod @6 1 2"/>
-                    <v:f eqn="prod @7 21600 pixelWidth"/>
-                    <v:f eqn="sum @8 21600 0"/>
-                    <v:f eqn="prod @7 21600 pixelHeight"/>
-                    <v:f eqn="sum @10 21600 0"/>
-                  </v:formulas>
-                  <v:path o:extrusionok="f" gradientshapeok="t" o:connecttype="rect"/>
-                  <o:lock v:ext="edit" aspectratio="t"/>
-                </v:shapetype>
-                <v:shape id="ole_rId28" type="_x0000_tole_rId28" style="width:131.75pt;height:33.7pt;mso-wrap-distance-right:0pt" filled="f" o:ole="">
-                  <v:imagedata r:id="rId29" o:title=""/>
-                </v:shape>
-                <o:OLEObject Type="Embed" ProgID="PBrush" ShapeID="ole_rId28" DrawAspect="Content" ObjectID="_1052712737" r:id="rId28"/>
-              </w:object>
-            </w:r>
-          </w:p>
-        </w:tc>
-      </w:tr>
-      <w:tr>
-        <w:trPr>
-          <w:trHeight w:val="1134" w:hRule="atLeast"/>
-        </w:trPr>
-        <w:tc>
-          <w:tcPr>
-            <w:tcW w:w="3118" w:type="dxa"/>
-            <w:tcBorders>
-              <w:top w:val="single" w:sz="18" w:space="0" w:color="000000"/>
-              <w:left w:val="nil"/>
-              <w:bottom w:val="single" w:sz="18" w:space="0" w:color="000000"/>
-            </w:tcBorders>
-            <w:tcMar>
-              <w:top w:w="108" w:type="dxa"/>
-              <w:bottom w:w="108" w:type="dxa"/>
-            </w:tcMar>
-          </w:tcPr>
-          <w:p>
-            <w:pPr>
-              <w:pStyle w:val="Normal"/>
-              <w:widowControl w:val="false"/>
-              <w:suppressAutoHyphens w:val="true"/>
-              <w:spacing w:before="0" w:after="160"/>
-              <w:jc w:val="left"/>
-              <w:rPr>
-                <w:rFonts w:cs="Arial"/>
-                <w:szCs w:val="20"/>
-                <w:lang w:val="en-US"/>
-              </w:rPr>
-            </w:pPr>
-            <w:r>
-              <w:rPr>
-                <w:rFonts w:eastAsia="Calibri" w:cs="Arial"/>
-                <w:kern w:val="0"/>
-                <w:sz w:val="20"/>
-                <w:szCs w:val="20"/>
-                <w:lang w:val="en-US" w:bidi="ar-SA"/>
-              </w:rPr>
-              <w:t xml:space="preserve">On the </w:t>
-            </w:r>
-            <w:r>
-              <w:rPr>
-                <w:rFonts w:eastAsia="Calibri" w:cs="Arial"/>
-                <w:b/>
-                <w:kern w:val="0"/>
-                <w:sz w:val="20"/>
-                <w:szCs w:val="20"/>
-                <w:lang w:val="en-US" w:bidi="ar-SA"/>
-              </w:rPr>
-              <w:t>Template Customization</w:t>
-            </w:r>
-            <w:r>
-              <w:rPr>
-                <w:rFonts w:eastAsia="Calibri" w:cs="Arial"/>
-                <w:kern w:val="0"/>
-                <w:sz w:val="20"/>
-                <w:szCs w:val="20"/>
-                <w:lang w:val="en-US" w:bidi="ar-SA"/>
-              </w:rPr>
-              <w:t xml:space="preserve"> step enter this data</w:t>
-            </w:r>
-          </w:p>
-          <w:p>
-            <w:pPr>
-              <w:pStyle w:val="ListParagraph"/>
-              <w:widowControl w:val="false"/>
-              <w:numPr>
-                <w:ilvl w:val="0"/>
-                <w:numId w:val="7"/>
-              </w:numPr>
-              <w:suppressAutoHyphens w:val="true"/>
-              <w:spacing w:before="0" w:after="160"/>
-              <w:contextualSpacing/>
-              <w:jc w:val="left"/>
-              <w:rPr>
-                <w:rFonts w:cs="Arial"/>
-                <w:szCs w:val="20"/>
-                <w:lang w:val="en-US"/>
-              </w:rPr>
-            </w:pPr>
-            <w:r>
-              <w:rPr>
-                <w:rFonts w:eastAsia="Calibri" w:cs="Arial"/>
-                <w:b/>
-                <w:kern w:val="0"/>
-                <w:sz w:val="20"/>
-                <w:szCs w:val="20"/>
-                <w:lang w:val="en-US" w:bidi="ar-SA"/>
-              </w:rPr>
-              <w:t>Application Settings</w:t>
-            </w:r>
-          </w:p>
-          <w:p>
-            <w:pPr>
-              <w:pStyle w:val="ListParagraph"/>
-              <w:widowControl w:val="false"/>
-              <w:suppressAutoHyphens w:val="true"/>
-              <w:spacing w:before="0" w:after="160"/>
-              <w:contextualSpacing/>
-              <w:jc w:val="left"/>
-              <w:rPr>
-                <w:rFonts w:cs="Arial"/>
-                <w:szCs w:val="20"/>
-                <w:lang w:val="en-US"/>
-              </w:rPr>
-            </w:pPr>
-            <w:r>
-              <w:rPr>
-                <w:rFonts w:cs="Arial"/>
-                <w:szCs w:val="20"/>
-                <w:lang w:val="en-US"/>
-              </w:rPr>
-            </w:r>
-          </w:p>
-          <w:p>
-            <w:pPr>
-              <w:pStyle w:val="ListParagraph"/>
-              <w:widowControl w:val="false"/>
-              <w:numPr>
-                <w:ilvl w:val="0"/>
-                <w:numId w:val="10"/>
-              </w:numPr>
-              <w:suppressAutoHyphens w:val="true"/>
-              <w:spacing w:before="0" w:after="160"/>
-              <w:contextualSpacing/>
-              <w:jc w:val="left"/>
-              <w:rPr>
-                <w:rFonts w:cs="Arial"/>
-                <w:b/>
-                <w:b/>
-                <w:szCs w:val="20"/>
-                <w:lang w:val="en-US"/>
-              </w:rPr>
-            </w:pPr>
-            <w:r>
-              <w:rPr>
-                <w:rFonts w:eastAsia="Calibri" w:cs="Arial"/>
-                <w:b/>
-                <w:kern w:val="0"/>
-                <w:sz w:val="20"/>
-                <w:szCs w:val="20"/>
-                <w:lang w:val="en-US" w:bidi="ar-SA"/>
-              </w:rPr>
-              <w:t>Type = Standalone App</w:t>
-            </w:r>
-          </w:p>
-          <w:p>
-            <w:pPr>
-              <w:pStyle w:val="Normal"/>
-              <w:widowControl w:val="false"/>
-              <w:shd w:val="clear" w:color="auto" w:fill="FFEFC9" w:themeFill="accent1" w:themeFillTint="33"/>
-              <w:suppressAutoHyphens w:val="true"/>
-              <w:spacing w:before="0" w:after="0"/>
-              <w:ind w:left="357" w:hanging="0"/>
-              <w:jc w:val="left"/>
-              <w:rPr>
-                <w:rFonts w:cs="Arial"/>
-                <w:szCs w:val="20"/>
-                <w:lang w:val="en-US"/>
-              </w:rPr>
-            </w:pPr>
-            <w:r>
-              <w:rPr>
-                <w:rFonts w:eastAsia="Calibri" w:cs="Arial"/>
-                <w:b/>
-                <w:kern w:val="0"/>
-                <w:sz w:val="20"/>
-                <w:szCs w:val="20"/>
-                <w:lang w:val="en-US" w:bidi="ar-SA"/>
-              </w:rPr>
-              <w:t>Note:</w:t>
-            </w:r>
-            <w:r>
-              <w:rPr>
-                <w:rFonts w:eastAsia="Calibri" w:cs="Arial"/>
-                <w:kern w:val="0"/>
-                <w:sz w:val="20"/>
-                <w:szCs w:val="20"/>
-                <w:lang w:val="en-US" w:bidi="ar-SA"/>
-              </w:rPr>
-              <w:br/>
-              <w:t>In this course, we will not build SAP Fiori launchpad apps, this setting will enable the app to run standalone.</w:t>
-            </w:r>
-          </w:p>
-          <w:p>
-            <w:pPr>
-              <w:pStyle w:val="ListParagraph"/>
-              <w:widowControl w:val="false"/>
-              <w:suppressAutoHyphens w:val="true"/>
-              <w:spacing w:before="0" w:after="160"/>
-              <w:contextualSpacing/>
-              <w:jc w:val="left"/>
-              <w:rPr>
-                <w:rFonts w:cs="Arial"/>
-                <w:szCs w:val="20"/>
-                <w:lang w:val="en-US"/>
-              </w:rPr>
-            </w:pPr>
-            <w:r>
-              <w:rPr>
-                <w:rFonts w:cs="Arial"/>
-                <w:szCs w:val="20"/>
-                <w:lang w:val="en-US"/>
-              </w:rPr>
-            </w:r>
-          </w:p>
-          <w:p>
-            <w:pPr>
-              <w:pStyle w:val="ListParagraph"/>
-              <w:widowControl w:val="false"/>
-              <w:numPr>
-                <w:ilvl w:val="0"/>
-                <w:numId w:val="10"/>
-              </w:numPr>
-              <w:suppressAutoHyphens w:val="true"/>
-              <w:spacing w:before="0" w:after="160"/>
-              <w:contextualSpacing/>
-              <w:jc w:val="left"/>
-              <w:rPr>
-                <w:rFonts w:cs="Arial"/>
-                <w:szCs w:val="20"/>
-                <w:lang w:val="en-US"/>
-              </w:rPr>
-            </w:pPr>
-            <w:r>
-              <w:rPr>
-                <w:rFonts w:eastAsia="Calibri" w:cs="Arial"/>
-                <w:b/>
-                <w:kern w:val="0"/>
-                <w:sz w:val="20"/>
-                <w:szCs w:val="20"/>
-                <w:lang w:val="en-US" w:bidi="ar-SA"/>
-              </w:rPr>
-              <w:t>Title</w:t>
-            </w:r>
-            <w:r>
-              <w:rPr>
-                <w:rFonts w:eastAsia="Calibri" w:cs="Arial"/>
-                <w:kern w:val="0"/>
-                <w:sz w:val="20"/>
-                <w:szCs w:val="20"/>
-                <w:lang w:val="en-US" w:bidi="ar-SA"/>
-              </w:rPr>
-              <w:t xml:space="preserve"> = </w:t>
-            </w:r>
-            <w:r>
-              <w:rPr>
-                <w:rFonts w:eastAsia="Calibri" w:cs="Arial"/>
-                <w:b/>
-                <w:kern w:val="0"/>
-                <w:sz w:val="20"/>
-                <w:szCs w:val="20"/>
-                <w:lang w:val="en-US" w:bidi="ar-SA"/>
-              </w:rPr>
-              <w:t>Manage Products</w:t>
-            </w:r>
-          </w:p>
-          <w:p>
-            <w:pPr>
-              <w:pStyle w:val="ListParagraph"/>
-              <w:widowControl w:val="false"/>
-              <w:suppressAutoHyphens w:val="true"/>
-              <w:spacing w:before="0" w:after="0"/>
-              <w:contextualSpacing/>
-              <w:jc w:val="left"/>
-              <w:rPr>
-                <w:rFonts w:cs="Arial"/>
-                <w:szCs w:val="20"/>
-                <w:lang w:val="en-US"/>
-              </w:rPr>
-            </w:pPr>
-            <w:r>
-              <w:rPr>
-                <w:rFonts w:cs="Arial"/>
-                <w:szCs w:val="20"/>
-                <w:lang w:val="en-US"/>
-              </w:rPr>
-            </w:r>
-          </w:p>
-          <w:p>
-            <w:pPr>
-              <w:pStyle w:val="ListParagraph"/>
-              <w:widowControl w:val="false"/>
-              <w:numPr>
-                <w:ilvl w:val="0"/>
-                <w:numId w:val="10"/>
-              </w:numPr>
-              <w:suppressAutoHyphens w:val="true"/>
-              <w:spacing w:before="0" w:after="0"/>
-              <w:contextualSpacing/>
-              <w:jc w:val="left"/>
-              <w:rPr>
-                <w:rFonts w:cs="Arial"/>
-                <w:szCs w:val="20"/>
-                <w:lang w:val="en-US"/>
-              </w:rPr>
-            </w:pPr>
-            <w:r>
-              <w:rPr>
-                <w:rFonts w:eastAsia="Calibri" w:cs="Arial"/>
-                <w:b/>
-                <w:kern w:val="0"/>
-                <w:sz w:val="20"/>
-                <w:szCs w:val="20"/>
-                <w:lang w:val="en-US" w:bidi="ar-SA"/>
-              </w:rPr>
-              <w:t>Namespace</w:t>
-            </w:r>
-            <w:r>
-              <w:rPr>
-                <w:rFonts w:eastAsia="Calibri" w:cs="Arial"/>
-                <w:kern w:val="0"/>
-                <w:sz w:val="20"/>
-                <w:szCs w:val="20"/>
-                <w:lang w:val="en-US" w:bidi="ar-SA"/>
-              </w:rPr>
-              <w:t xml:space="preserve"> = </w:t>
-            </w:r>
-            <w:bookmarkStart w:id="2" w:name="_GoBack"/>
-            <w:r>
-              <w:rPr>
-                <w:rFonts w:eastAsia="Calibri" w:cs="Arial"/>
-                <w:b/>
-                <w:kern w:val="0"/>
-                <w:sz w:val="20"/>
-                <w:szCs w:val="20"/>
-                <w:lang w:val="en-US" w:bidi="ar-SA"/>
-              </w:rPr>
-              <w:t>opensap</w:t>
-            </w:r>
-            <w:bookmarkEnd w:id="2"/>
-            <w:r>
-              <w:rPr>
-                <w:rFonts w:eastAsia="Calibri" w:cs="Arial"/>
-                <w:b/>
-                <w:kern w:val="0"/>
-                <w:sz w:val="20"/>
-                <w:szCs w:val="20"/>
-                <w:lang w:val="en-US" w:bidi="ar-SA"/>
-              </w:rPr>
-              <w:t>.manageproducts</w:t>
-            </w:r>
-          </w:p>
-          <w:p>
-            <w:pPr>
-              <w:pStyle w:val="ListParagraph"/>
-              <w:widowControl w:val="false"/>
-              <w:suppressAutoHyphens w:val="true"/>
-              <w:spacing w:before="0" w:after="160"/>
-              <w:ind w:left="360" w:hanging="0"/>
-              <w:contextualSpacing/>
-              <w:jc w:val="left"/>
-              <w:rPr>
-                <w:rFonts w:cs="Arial"/>
-                <w:szCs w:val="20"/>
-                <w:lang w:val="en-US"/>
-              </w:rPr>
-            </w:pPr>
-            <w:r>
-              <w:rPr>
-                <w:rFonts w:eastAsia="Calibri" w:cs="Arial"/>
-                <w:kern w:val="0"/>
-                <w:sz w:val="20"/>
-                <w:szCs w:val="20"/>
-                <w:lang w:val="en-US" w:bidi="ar-SA"/>
-              </w:rPr>
-              <w:t xml:space="preserve"> </w:t>
-            </w:r>
-          </w:p>
-          <w:p>
-            <w:pPr>
-              <w:pStyle w:val="ListParagraph"/>
-              <w:widowControl w:val="false"/>
-              <w:suppressAutoHyphens w:val="true"/>
-              <w:spacing w:before="0" w:after="160"/>
-              <w:contextualSpacing/>
-              <w:jc w:val="left"/>
-              <w:rPr>
-                <w:rFonts w:cs="Arial"/>
-                <w:szCs w:val="20"/>
-                <w:lang w:val="en-US"/>
-              </w:rPr>
-            </w:pPr>
-            <w:r>
-              <w:rPr>
-                <w:rFonts w:cs="Arial"/>
-                <w:szCs w:val="20"/>
-                <w:lang w:val="en-US"/>
-              </w:rPr>
-            </w:r>
-          </w:p>
-          <w:p>
-            <w:pPr>
-              <w:pStyle w:val="ListParagraph"/>
-              <w:widowControl w:val="false"/>
-              <w:numPr>
-                <w:ilvl w:val="0"/>
-                <w:numId w:val="7"/>
-              </w:numPr>
-              <w:suppressAutoHyphens w:val="true"/>
-              <w:spacing w:before="0" w:after="160"/>
-              <w:contextualSpacing/>
-              <w:jc w:val="left"/>
-              <w:rPr>
-                <w:rFonts w:cs="Arial"/>
-                <w:b/>
-                <w:b/>
-                <w:szCs w:val="20"/>
-                <w:lang w:val="en-US"/>
-              </w:rPr>
-            </w:pPr>
-            <w:r>
-              <w:rPr>
-                <w:rFonts w:eastAsia="Calibri" w:cs="Arial"/>
-                <w:b/>
-                <w:kern w:val="0"/>
-                <w:sz w:val="20"/>
-                <w:szCs w:val="20"/>
-                <w:lang w:val="en-US" w:bidi="ar-SA"/>
-              </w:rPr>
-              <w:t>Data Binding</w:t>
-            </w:r>
-          </w:p>
-          <w:p>
-            <w:pPr>
-              <w:pStyle w:val="ListParagraph"/>
-              <w:widowControl w:val="false"/>
-              <w:suppressAutoHyphens w:val="true"/>
-              <w:spacing w:before="0" w:after="160"/>
-              <w:contextualSpacing/>
-              <w:jc w:val="left"/>
-              <w:rPr>
-                <w:rFonts w:cs="Arial"/>
-                <w:b/>
-                <w:b/>
-                <w:szCs w:val="20"/>
-                <w:lang w:val="en-US"/>
-              </w:rPr>
-            </w:pPr>
-            <w:r>
-              <w:rPr>
-                <w:rFonts w:cs="Arial"/>
-                <w:b/>
-                <w:szCs w:val="20"/>
-                <w:lang w:val="en-US"/>
-              </w:rPr>
-            </w:r>
-          </w:p>
-          <w:p>
-            <w:pPr>
-              <w:pStyle w:val="ListParagraph"/>
-              <w:widowControl w:val="false"/>
-              <w:numPr>
-                <w:ilvl w:val="0"/>
-                <w:numId w:val="11"/>
-              </w:numPr>
-              <w:suppressAutoHyphens w:val="true"/>
-              <w:spacing w:before="0" w:after="160"/>
-              <w:contextualSpacing/>
-              <w:jc w:val="left"/>
-              <w:rPr>
-                <w:rFonts w:cs="Arial"/>
-                <w:b/>
-                <w:b/>
-                <w:szCs w:val="20"/>
-                <w:lang w:val="en-US"/>
-              </w:rPr>
-            </w:pPr>
-            <w:r>
-              <w:rPr>
-                <w:rFonts w:eastAsia="Calibri" w:cs="Arial"/>
-                <w:b/>
-                <w:kern w:val="0"/>
-                <w:sz w:val="20"/>
-                <w:szCs w:val="20"/>
-                <w:lang w:val="en-US" w:bidi="ar-SA"/>
-              </w:rPr>
-              <w:t xml:space="preserve">Object Collection </w:t>
-            </w:r>
-            <w:r>
-              <w:rPr>
-                <w:rFonts w:eastAsia="Calibri" w:cs="Arial"/>
-                <w:kern w:val="0"/>
-                <w:sz w:val="20"/>
-                <w:szCs w:val="20"/>
-                <w:lang w:val="en-US" w:bidi="ar-SA"/>
-              </w:rPr>
-              <w:t>=</w:t>
-            </w:r>
-            <w:r>
-              <w:rPr>
-                <w:rFonts w:eastAsia="Calibri" w:cs="Arial"/>
-                <w:b/>
-                <w:kern w:val="0"/>
-                <w:sz w:val="20"/>
-                <w:szCs w:val="20"/>
-                <w:lang w:val="en-US" w:bidi="ar-SA"/>
-              </w:rPr>
-              <w:t xml:space="preserve"> ProductSet</w:t>
-            </w:r>
-          </w:p>
-          <w:p>
-            <w:pPr>
-              <w:pStyle w:val="ListParagraph"/>
-              <w:widowControl w:val="false"/>
-              <w:suppressAutoHyphens w:val="true"/>
-              <w:spacing w:before="0" w:after="160"/>
-              <w:contextualSpacing/>
-              <w:jc w:val="left"/>
-              <w:rPr>
-                <w:rFonts w:cs="Arial"/>
-                <w:b/>
-                <w:b/>
-                <w:szCs w:val="20"/>
-                <w:lang w:val="en-US"/>
-              </w:rPr>
-            </w:pPr>
-            <w:r>
-              <w:rPr>
-                <w:rFonts w:cs="Arial"/>
-                <w:b/>
-                <w:szCs w:val="20"/>
-                <w:lang w:val="en-US"/>
-              </w:rPr>
-            </w:r>
-          </w:p>
-          <w:p>
-            <w:pPr>
-              <w:pStyle w:val="ListParagraph"/>
-              <w:widowControl w:val="false"/>
-              <w:numPr>
-                <w:ilvl w:val="0"/>
-                <w:numId w:val="11"/>
-              </w:numPr>
-              <w:suppressAutoHyphens w:val="true"/>
-              <w:spacing w:before="0" w:after="160"/>
-              <w:contextualSpacing/>
-              <w:jc w:val="left"/>
-              <w:rPr>
-                <w:rFonts w:cs="Arial"/>
-                <w:b/>
-                <w:b/>
-                <w:szCs w:val="20"/>
-                <w:lang w:val="en-US"/>
-              </w:rPr>
-            </w:pPr>
-            <w:r>
-              <w:rPr>
-                <w:rFonts w:eastAsia="Calibri" w:cs="Arial"/>
-                <w:b/>
-                <w:kern w:val="0"/>
-                <w:sz w:val="20"/>
-                <w:szCs w:val="20"/>
-                <w:lang w:val="en-US" w:bidi="ar-SA"/>
-              </w:rPr>
-              <w:t xml:space="preserve">Object Collection ID </w:t>
-            </w:r>
-            <w:r>
-              <w:rPr>
-                <w:rFonts w:eastAsia="Calibri" w:cs="Arial"/>
-                <w:kern w:val="0"/>
-                <w:sz w:val="20"/>
-                <w:szCs w:val="20"/>
-                <w:lang w:val="en-US" w:bidi="ar-SA"/>
-              </w:rPr>
-              <w:t>=</w:t>
-            </w:r>
-            <w:r>
-              <w:rPr>
-                <w:rFonts w:eastAsia="Calibri" w:cs="Arial"/>
-                <w:b/>
-                <w:kern w:val="0"/>
-                <w:sz w:val="20"/>
-                <w:szCs w:val="20"/>
-                <w:lang w:val="en-US" w:bidi="ar-SA"/>
-              </w:rPr>
-              <w:t xml:space="preserve"> ProductID</w:t>
-            </w:r>
-          </w:p>
-          <w:p>
-            <w:pPr>
-              <w:pStyle w:val="ListParagraph"/>
-              <w:widowControl w:val="false"/>
-              <w:suppressAutoHyphens w:val="true"/>
-              <w:spacing w:before="0" w:after="160"/>
-              <w:contextualSpacing/>
-              <w:jc w:val="left"/>
-              <w:rPr>
-                <w:rFonts w:cs="Arial"/>
-                <w:b/>
-                <w:b/>
-                <w:szCs w:val="20"/>
-                <w:lang w:val="en-US"/>
-              </w:rPr>
-            </w:pPr>
-            <w:r>
-              <w:rPr>
-                <w:rFonts w:cs="Arial"/>
-                <w:b/>
-                <w:szCs w:val="20"/>
-                <w:lang w:val="en-US"/>
-              </w:rPr>
-            </w:r>
-          </w:p>
-          <w:p>
-            <w:pPr>
-              <w:pStyle w:val="ListParagraph"/>
-              <w:widowControl w:val="false"/>
-              <w:numPr>
-                <w:ilvl w:val="0"/>
-                <w:numId w:val="11"/>
-              </w:numPr>
-              <w:suppressAutoHyphens w:val="true"/>
-              <w:spacing w:before="0" w:after="160"/>
-              <w:contextualSpacing/>
-              <w:jc w:val="left"/>
-              <w:rPr>
-                <w:rFonts w:cs="Arial"/>
-                <w:b/>
-                <w:b/>
-                <w:szCs w:val="20"/>
-                <w:lang w:val="en-US"/>
-              </w:rPr>
-            </w:pPr>
-            <w:r>
-              <w:rPr>
-                <w:rFonts w:eastAsia="Calibri" w:cs="Arial"/>
-                <w:b/>
-                <w:kern w:val="0"/>
-                <w:sz w:val="20"/>
-                <w:szCs w:val="20"/>
-                <w:lang w:val="en-US" w:bidi="ar-SA"/>
-              </w:rPr>
-              <w:t xml:space="preserve">Object Title </w:t>
-            </w:r>
-            <w:r>
-              <w:rPr>
-                <w:rFonts w:eastAsia="Calibri" w:cs="Arial"/>
-                <w:kern w:val="0"/>
-                <w:sz w:val="20"/>
-                <w:szCs w:val="20"/>
-                <w:lang w:val="en-US" w:bidi="ar-SA"/>
-              </w:rPr>
-              <w:t>=</w:t>
-            </w:r>
-            <w:r>
-              <w:rPr>
-                <w:rFonts w:eastAsia="Calibri" w:cs="Arial"/>
-                <w:b/>
-                <w:kern w:val="0"/>
-                <w:sz w:val="20"/>
-                <w:szCs w:val="20"/>
-                <w:lang w:val="en-US" w:bidi="ar-SA"/>
-              </w:rPr>
-              <w:t xml:space="preserve"> ProductID</w:t>
-            </w:r>
-          </w:p>
-          <w:p>
-            <w:pPr>
-              <w:pStyle w:val="ListParagraph"/>
-              <w:widowControl w:val="false"/>
-              <w:suppressAutoHyphens w:val="true"/>
-              <w:spacing w:before="0" w:after="160"/>
-              <w:contextualSpacing/>
-              <w:jc w:val="left"/>
-              <w:rPr>
-                <w:rFonts w:cs="Arial"/>
-                <w:b/>
-                <w:b/>
-                <w:szCs w:val="20"/>
-                <w:lang w:val="en-US"/>
-              </w:rPr>
-            </w:pPr>
-            <w:r>
-              <w:rPr>
-                <w:rFonts w:cs="Arial"/>
-                <w:b/>
-                <w:szCs w:val="20"/>
-                <w:lang w:val="en-US"/>
-              </w:rPr>
-            </w:r>
-          </w:p>
-          <w:p>
-            <w:pPr>
-              <w:pStyle w:val="ListParagraph"/>
-              <w:widowControl w:val="false"/>
-              <w:numPr>
-                <w:ilvl w:val="0"/>
-                <w:numId w:val="11"/>
-              </w:numPr>
-              <w:suppressAutoHyphens w:val="true"/>
-              <w:spacing w:before="0" w:after="160"/>
-              <w:contextualSpacing/>
-              <w:jc w:val="left"/>
-              <w:rPr>
-                <w:rFonts w:cs="Arial"/>
-                <w:b/>
-                <w:b/>
-                <w:szCs w:val="20"/>
-                <w:lang w:val="en-US"/>
-              </w:rPr>
-            </w:pPr>
-            <w:r>
-              <w:rPr>
-                <w:rFonts w:eastAsia="Calibri" w:cs="Arial"/>
-                <w:b/>
-                <w:kern w:val="0"/>
-                <w:sz w:val="20"/>
-                <w:szCs w:val="20"/>
-                <w:lang w:val="en-US" w:bidi="ar-SA"/>
-              </w:rPr>
-              <w:t xml:space="preserve">Object Numeric Attribute </w:t>
-            </w:r>
-            <w:r>
-              <w:rPr>
-                <w:rFonts w:eastAsia="Calibri" w:cs="Arial"/>
-                <w:kern w:val="0"/>
-                <w:sz w:val="20"/>
-                <w:szCs w:val="20"/>
-                <w:lang w:val="en-US" w:bidi="ar-SA"/>
-              </w:rPr>
-              <w:t>=</w:t>
-            </w:r>
-            <w:r>
-              <w:rPr>
-                <w:rFonts w:eastAsia="Calibri" w:cs="Arial"/>
-                <w:b/>
-                <w:kern w:val="0"/>
-                <w:sz w:val="20"/>
-                <w:szCs w:val="20"/>
-                <w:lang w:val="en-US" w:bidi="ar-SA"/>
-              </w:rPr>
-              <w:t xml:space="preserve"> Price</w:t>
-            </w:r>
-          </w:p>
-          <w:p>
-            <w:pPr>
-              <w:pStyle w:val="ListParagraph"/>
-              <w:widowControl w:val="false"/>
-              <w:suppressAutoHyphens w:val="true"/>
-              <w:spacing w:before="0" w:after="0"/>
-              <w:contextualSpacing/>
-              <w:jc w:val="left"/>
-              <w:rPr>
-                <w:rFonts w:cs="Arial"/>
-                <w:szCs w:val="20"/>
-                <w:lang w:val="en-US"/>
-              </w:rPr>
-            </w:pPr>
-            <w:r>
-              <w:rPr>
-                <w:rFonts w:cs="Arial"/>
-                <w:szCs w:val="20"/>
-                <w:lang w:val="en-US"/>
-              </w:rPr>
-            </w:r>
-          </w:p>
-          <w:p>
-            <w:pPr>
-              <w:pStyle w:val="ListParagraph"/>
-              <w:widowControl w:val="false"/>
-              <w:numPr>
-                <w:ilvl w:val="0"/>
-                <w:numId w:val="11"/>
-              </w:numPr>
-              <w:suppressAutoHyphens w:val="true"/>
-              <w:spacing w:before="0" w:after="0"/>
-              <w:contextualSpacing/>
-              <w:jc w:val="left"/>
-              <w:rPr>
-                <w:rFonts w:cs="Arial"/>
-                <w:szCs w:val="20"/>
-                <w:lang w:val="en-US"/>
-              </w:rPr>
-            </w:pPr>
-            <w:r>
-              <w:rPr>
-                <w:rFonts w:eastAsia="Calibri" w:cs="Arial"/>
-                <w:b/>
-                <w:kern w:val="0"/>
-                <w:sz w:val="20"/>
-                <w:szCs w:val="20"/>
-                <w:lang w:val="en-US" w:bidi="ar-SA"/>
-              </w:rPr>
-              <w:t xml:space="preserve">Object Unit of Measure </w:t>
-            </w:r>
-            <w:r>
-              <w:rPr>
-                <w:rFonts w:eastAsia="Calibri" w:cs="Arial"/>
-                <w:kern w:val="0"/>
-                <w:sz w:val="20"/>
-                <w:szCs w:val="20"/>
-                <w:lang w:val="en-US" w:bidi="ar-SA"/>
-              </w:rPr>
-              <w:t>=</w:t>
-            </w:r>
-            <w:r>
-              <w:rPr>
-                <w:rFonts w:eastAsia="Calibri" w:cs="Arial"/>
-                <w:b/>
-                <w:kern w:val="0"/>
-                <w:sz w:val="20"/>
-                <w:szCs w:val="20"/>
-                <w:lang w:val="en-US" w:bidi="ar-SA"/>
-              </w:rPr>
-              <w:t xml:space="preserve"> Currency Code</w:t>
-            </w:r>
-          </w:p>
-        </w:tc>
-        <w:tc>
-          <w:tcPr>
-            <w:tcW w:w="6083" w:type="dxa"/>
-            <w:tcBorders>
-              <w:top w:val="single" w:sz="18" w:space="0" w:color="000000"/>
-              <w:bottom w:val="single" w:sz="18" w:space="0" w:color="000000"/>
-              <w:right w:val="nil"/>
-            </w:tcBorders>
-            <w:tcMar>
-              <w:top w:w="108" w:type="dxa"/>
-              <w:bottom w:w="108" w:type="dxa"/>
-            </w:tcMar>
-          </w:tcPr>
-          <w:p>
-            <w:pPr>
-              <w:pStyle w:val="033TableBullet"/>
-              <w:widowControl w:val="false"/>
-              <w:suppressAutoHyphens w:val="true"/>
-              <w:spacing w:before="0" w:after="0"/>
-              <w:ind w:left="0" w:hanging="0"/>
-              <w:jc w:val="left"/>
-              <w:rPr>
-                <w:lang w:val="en-US"/>
-              </w:rPr>
-            </w:pPr>
-            <w:r>
-              <w:rPr/>
-              <w:drawing>
-                <wp:inline distT="0" distB="0" distL="0" distR="0">
-                  <wp:extent cx="3725545" cy="3307715"/>
-                  <wp:effectExtent l="0" t="0" r="0" b="0"/>
-                  <wp:docPr id="13" name="Picture 7" descr=""/>
-                  <wp:cNvGraphicFramePr>
-                    <a:graphicFrameLocks xmlns:a="http://schemas.openxmlformats.org/drawingml/2006/main" noChangeAspect="1"/>
-                  </wp:cNvGraphicFramePr>
-                  <a:graphic xmlns:a="http://schemas.openxmlformats.org/drawingml/2006/main">
-                    <a:graphicData uri="http://schemas.openxmlformats.org/drawingml/2006/picture">
-                      <pic:pic xmlns:pic="http://schemas.openxmlformats.org/drawingml/2006/picture">
-                        <pic:nvPicPr>
-                          <pic:cNvPr id="13" name="Picture 7" descr=""/>
-                          <pic:cNvPicPr>
-                            <a:picLocks noChangeAspect="1" noChangeArrowheads="1"/>
-                          </pic:cNvPicPr>
-                        </pic:nvPicPr>
-                        <pic:blipFill>
-                          <a:blip r:embed="rId30"/>
-                          <a:stretch>
-                            <a:fillRect/>
-                          </a:stretch>
-                        </pic:blipFill>
-                        <pic:spPr bwMode="auto">
-                          <a:xfrm>
-                            <a:off x="0" y="0"/>
-                            <a:ext cx="3725545" cy="3307715"/>
-                          </a:xfrm>
-                          <a:prstGeom prst="rect">
-                            <a:avLst/>
-                          </a:prstGeom>
-                        </pic:spPr>
-                      </pic:pic>
-                    </a:graphicData>
-                  </a:graphic>
-                </wp:inline>
-              </w:drawing>
-            </w:r>
-          </w:p>
-        </w:tc>
-      </w:tr>
-      <w:tr>
-        <w:trPr>
-          <w:trHeight w:val="1134" w:hRule="atLeast"/>
-        </w:trPr>
-        <w:tc>
-          <w:tcPr>
-            <w:tcW w:w="3118" w:type="dxa"/>
-            <w:tcBorders>
-              <w:top w:val="single" w:sz="18" w:space="0" w:color="000000"/>
-              <w:left w:val="nil"/>
-              <w:bottom w:val="single" w:sz="18" w:space="0" w:color="000000"/>
-            </w:tcBorders>
-            <w:tcMar>
-              <w:top w:w="108" w:type="dxa"/>
-              <w:bottom w:w="108" w:type="dxa"/>
-            </w:tcMar>
-          </w:tcPr>
-          <w:p>
-            <w:pPr>
-              <w:pStyle w:val="ListParagraph"/>
-              <w:widowControl w:val="false"/>
-              <w:numPr>
-                <w:ilvl w:val="0"/>
-                <w:numId w:val="7"/>
-              </w:numPr>
-              <w:suppressAutoHyphens w:val="true"/>
-              <w:spacing w:before="0" w:after="160"/>
-              <w:contextualSpacing/>
-              <w:jc w:val="left"/>
-              <w:rPr>
-                <w:lang w:val="en-US"/>
-              </w:rPr>
-            </w:pPr>
-            <w:r>
-              <w:rPr>
-                <w:rFonts w:eastAsia="Calibri" w:cs="Times New Roman"/>
-                <w:kern w:val="0"/>
-                <w:sz w:val="20"/>
-                <w:lang w:val="en-US" w:bidi="ar-SA"/>
-              </w:rPr>
-              <w:t xml:space="preserve">Press the </w:t>
-            </w:r>
-            <w:r>
-              <w:rPr>
-                <w:rFonts w:eastAsia="Calibri" w:cs="Times New Roman"/>
-                <w:b/>
-                <w:kern w:val="0"/>
-                <w:sz w:val="20"/>
-                <w:lang w:val="en-US" w:bidi="ar-SA"/>
-              </w:rPr>
-              <w:t>Finish</w:t>
-            </w:r>
-            <w:r>
-              <w:rPr>
-                <w:rFonts w:eastAsia="Calibri" w:cs="Times New Roman"/>
-                <w:kern w:val="0"/>
-                <w:sz w:val="20"/>
-                <w:lang w:val="en-US" w:bidi="ar-SA"/>
-              </w:rPr>
-              <w:t xml:space="preserve"> button to end the wizard</w:t>
-            </w:r>
-          </w:p>
-        </w:tc>
-        <w:tc>
-          <w:tcPr>
-            <w:tcW w:w="6083" w:type="dxa"/>
-            <w:tcBorders>
-              <w:top w:val="single" w:sz="18" w:space="0" w:color="000000"/>
-              <w:bottom w:val="single" w:sz="18" w:space="0" w:color="000000"/>
-              <w:right w:val="nil"/>
-            </w:tcBorders>
-            <w:tcMar>
-              <w:top w:w="108" w:type="dxa"/>
-              <w:bottom w:w="108" w:type="dxa"/>
-            </w:tcMar>
-          </w:tcPr>
-          <w:p>
-            <w:pPr>
-              <w:pStyle w:val="033TableBullet"/>
-              <w:widowControl w:val="false"/>
-              <w:suppressAutoHyphens w:val="true"/>
-              <w:spacing w:before="0" w:after="0"/>
-              <w:ind w:left="0" w:hanging="0"/>
-              <w:jc w:val="left"/>
-              <w:rPr>
-                <w:lang w:val="en-US"/>
-              </w:rPr>
-            </w:pPr>
-            <w:r>
-              <w:rPr/>
-              <w:object>
-                <v:shapetype id="_x0000_tole_rId31" coordsize="21600,21600" o:spt="ole_rId31" o:preferrelative="t" path="m@4@5l@4@11@9@11@9@5xe" filled="f" stroked="f">
-                  <v:stroke joinstyle="miter"/>
-                  <v:formulas>
-                    <v:f eqn="if lineDrawn pixelLineWidth 0"/>
-                    <v:f eqn="sum @0 1 0"/>
-                    <v:f eqn="sum 0 0 @1"/>
-                    <v:f eqn="prod @2 1 2"/>
-                    <v:f eqn="prod @3 21600 pixelWidth"/>
-                    <v:f eqn="prod @3 21600 pixelHeight"/>
-                    <v:f eqn="sum @0 0 1"/>
-                    <v:f eqn="prod @6 1 2"/>
-                    <v:f eqn="prod @7 21600 pixelWidth"/>
-                    <v:f eqn="sum @8 21600 0"/>
-                    <v:f eqn="prod @7 21600 pixelHeight"/>
-                    <v:f eqn="sum @10 21600 0"/>
-                  </v:formulas>
-                  <v:path o:extrusionok="f" gradientshapeok="t" o:connecttype="rect"/>
-                  <o:lock v:ext="edit" aspectratio="t"/>
-                </v:shapetype>
-                <v:shape id="ole_rId31" type="_x0000_tole_rId31" style="width:277.3pt;height:55.9pt;mso-wrap-distance-right:0pt" filled="f" o:ole="">
-                  <v:imagedata r:id="rId32" o:title=""/>
-                </v:shape>
-                <o:OLEObject Type="Embed" ProgID="PBrush" ShapeID="ole_rId31" DrawAspect="Content" ObjectID="_593516249" r:id="rId31"/>
-              </w:object>
-            </w:r>
-          </w:p>
-        </w:tc>
-      </w:tr>
-      <w:tr>
-        <w:trPr>
-          <w:trHeight w:val="1134" w:hRule="atLeast"/>
-        </w:trPr>
-        <w:tc>
-          <w:tcPr>
-            <w:tcW w:w="3118" w:type="dxa"/>
-            <w:tcBorders>
-              <w:top w:val="single" w:sz="18" w:space="0" w:color="000000"/>
-              <w:left w:val="nil"/>
-              <w:bottom w:val="single" w:sz="18" w:space="0" w:color="000000"/>
-            </w:tcBorders>
-            <w:tcMar>
-              <w:top w:w="108" w:type="dxa"/>
-              <w:bottom w:w="108" w:type="dxa"/>
-            </w:tcMar>
-          </w:tcPr>
-          <w:p>
-            <w:pPr>
-              <w:pStyle w:val="ListParagraph"/>
-              <w:widowControl w:val="false"/>
-              <w:numPr>
-                <w:ilvl w:val="0"/>
-                <w:numId w:val="7"/>
-              </w:numPr>
-              <w:suppressAutoHyphens w:val="true"/>
-              <w:spacing w:before="0" w:after="160"/>
-              <w:contextualSpacing/>
-              <w:jc w:val="left"/>
-              <w:rPr>
-                <w:lang w:val="en-US"/>
-              </w:rPr>
-            </w:pPr>
-            <w:r>
-              <w:rPr>
-                <w:rFonts w:eastAsia="Calibri" w:cs="Arial"/>
-                <w:kern w:val="0"/>
-                <w:sz w:val="20"/>
-                <w:szCs w:val="20"/>
-                <w:lang w:val="en-US" w:bidi="ar-SA"/>
-              </w:rPr>
-              <w:t xml:space="preserve">Check that a new folder </w:t>
-            </w:r>
-            <w:r>
-              <w:rPr>
-                <w:rFonts w:eastAsia="Calibri" w:cs="Arial"/>
-                <w:b/>
-                <w:kern w:val="0"/>
-                <w:sz w:val="20"/>
-                <w:szCs w:val="20"/>
-                <w:lang w:val="en-US" w:bidi="ar-SA"/>
-              </w:rPr>
-              <w:t>ManageProducts</w:t>
-            </w:r>
-            <w:r>
-              <w:rPr>
-                <w:rFonts w:eastAsia="Calibri" w:cs="Arial"/>
-                <w:kern w:val="0"/>
-                <w:sz w:val="20"/>
-                <w:szCs w:val="20"/>
-                <w:lang w:val="en-US" w:bidi="ar-SA"/>
-              </w:rPr>
-              <w:t xml:space="preserve"> is added to your </w:t>
-            </w:r>
-            <w:r>
-              <w:rPr>
-                <w:rFonts w:eastAsia="Calibri" w:cs="Arial"/>
-                <w:b/>
-                <w:kern w:val="0"/>
-                <w:sz w:val="20"/>
-                <w:szCs w:val="20"/>
-                <w:lang w:val="en-US" w:bidi="ar-SA"/>
-              </w:rPr>
-              <w:t>Workspace</w:t>
-            </w:r>
-            <w:r>
-              <w:rPr>
-                <w:rFonts w:eastAsia="Calibri" w:cs="Arial"/>
-                <w:kern w:val="0"/>
-                <w:sz w:val="20"/>
-                <w:szCs w:val="20"/>
-                <w:lang w:val="en-US" w:bidi="ar-SA"/>
-              </w:rPr>
-              <w:t xml:space="preserve"> and contains these folders and files</w:t>
-            </w:r>
-          </w:p>
-        </w:tc>
-        <w:tc>
-          <w:tcPr>
-            <w:tcW w:w="6083" w:type="dxa"/>
-            <w:tcBorders>
-              <w:top w:val="single" w:sz="18" w:space="0" w:color="000000"/>
-              <w:bottom w:val="single" w:sz="18" w:space="0" w:color="000000"/>
-              <w:right w:val="nil"/>
-            </w:tcBorders>
-            <w:tcMar>
-              <w:top w:w="108" w:type="dxa"/>
-              <w:bottom w:w="108" w:type="dxa"/>
-            </w:tcMar>
-          </w:tcPr>
-          <w:p>
-            <w:pPr>
-              <w:pStyle w:val="033TableBullet"/>
-              <w:widowControl w:val="false"/>
-              <w:suppressAutoHyphens w:val="true"/>
-              <w:spacing w:before="0" w:after="0"/>
-              <w:ind w:left="0" w:hanging="0"/>
-              <w:jc w:val="left"/>
-              <w:rPr>
-                <w:lang w:val="en-US"/>
-              </w:rPr>
-            </w:pPr>
-            <w:r>
-              <w:rPr/>
-              <w:drawing>
-                <wp:inline distT="0" distB="0" distL="0" distR="0">
-                  <wp:extent cx="2202180" cy="3252470"/>
-                  <wp:effectExtent l="0" t="0" r="0" b="0"/>
-                  <wp:docPr id="14" name="Picture 11" descr=""/>
-                  <wp:cNvGraphicFramePr>
-                    <a:graphicFrameLocks xmlns:a="http://schemas.openxmlformats.org/drawingml/2006/main" noChangeAspect="1"/>
-                  </wp:cNvGraphicFramePr>
-                  <a:graphic xmlns:a="http://schemas.openxmlformats.org/drawingml/2006/main">
-                    <a:graphicData uri="http://schemas.openxmlformats.org/drawingml/2006/picture">
-                      <pic:pic xmlns:pic="http://schemas.openxmlformats.org/drawingml/2006/picture">
-                        <pic:nvPicPr>
-                          <pic:cNvPr id="14" name="Picture 11" descr=""/>
-                          <pic:cNvPicPr>
-                            <a:picLocks noChangeAspect="1" noChangeArrowheads="1"/>
-                          </pic:cNvPicPr>
-                        </pic:nvPicPr>
-                        <pic:blipFill>
-                          <a:blip r:embed="rId33"/>
                           <a:stretch>
                             <a:fillRect/>
                           </a:stretch>
@@ -5945,7 +4571,7 @@
             <w:r>
               <w:rPr/>
               <w:object>
-                <v:shapetype id="_x0000_tole_rId34" coordsize="21600,21600" o:spt="ole_rId34" o:preferrelative="t" path="m@4@5l@4@11@9@11@9@5xe" filled="f" stroked="f">
+                <v:shapetype id="_x0000_tole_rId20" coordsize="21600,21600" o:spt="ole_rId20" o:preferrelative="t" path="m@4@5l@4@11@9@11@9@5xe" filled="f" stroked="f">
                   <v:stroke joinstyle="miter"/>
                   <v:formulas>
                     <v:f eqn="if lineDrawn pixelLineWidth 0"/>
@@ -5964,10 +4590,10 @@
                   <v:path o:extrusionok="f" gradientshapeok="t" o:connecttype="rect"/>
                   <o:lock v:ext="edit" aspectratio="t"/>
                 </v:shapetype>
-                <v:shape id="ole_rId34" type="_x0000_tole_rId34" style="width:216.75pt;height:99.55pt;mso-wrap-distance-right:0pt" filled="f" o:ole="">
-                  <v:imagedata r:id="rId35" o:title=""/>
+                <v:shape id="ole_rId20" type="_x0000_tole_rId20" style="width:216.75pt;height:99.55pt;mso-wrap-distance-right:0pt" filled="f" o:ole="">
+                  <v:imagedata r:id="rId21" o:title=""/>
                 </v:shape>
-                <o:OLEObject Type="Embed" ProgID="PBrush" ShapeID="ole_rId34" DrawAspect="Content" ObjectID="_1396382538" r:id="rId34"/>
+                <o:OLEObject Type="Embed" ProgID="PBrush" ShapeID="ole_rId20" DrawAspect="Content" ObjectID="_1310250820" r:id="rId20"/>
               </w:object>
             </w:r>
           </w:p>
@@ -6088,7 +4714,7 @@
             <w:r>
               <w:rPr/>
               <w:object>
-                <v:shapetype id="_x0000_tole_rId36" coordsize="21600,21600" o:spt="ole_rId36" o:preferrelative="t" path="m@4@5l@4@11@9@11@9@5xe" filled="f" stroked="f">
+                <v:shapetype id="_x0000_tole_rId22" coordsize="21600,21600" o:spt="ole_rId22" o:preferrelative="t" path="m@4@5l@4@11@9@11@9@5xe" filled="f" stroked="f">
                   <v:stroke joinstyle="miter"/>
                   <v:formulas>
                     <v:f eqn="if lineDrawn pixelLineWidth 0"/>
@@ -6107,10 +4733,10 @@
                   <v:path o:extrusionok="f" gradientshapeok="t" o:connecttype="rect"/>
                   <o:lock v:ext="edit" aspectratio="t"/>
                 </v:shapetype>
-                <v:shape id="ole_rId36" type="_x0000_tole_rId36" style="width:160.1pt;height:140.15pt;mso-wrap-distance-right:0pt" filled="f" o:ole="">
-                  <v:imagedata r:id="rId37" o:title=""/>
+                <v:shape id="ole_rId22" type="_x0000_tole_rId22" style="width:160.1pt;height:140.15pt;mso-wrap-distance-right:0pt" filled="f" o:ole="">
+                  <v:imagedata r:id="rId23" o:title=""/>
                 </v:shape>
-                <o:OLEObject Type="Embed" ProgID="PBrush" ShapeID="ole_rId36" DrawAspect="Content" ObjectID="_873065397" r:id="rId36"/>
+                <o:OLEObject Type="Embed" ProgID="PBrush" ShapeID="ole_rId22" DrawAspect="Content" ObjectID="_2112726276" r:id="rId22"/>
               </w:object>
             </w:r>
           </w:p>
@@ -6190,7 +4816,7 @@
                 <wp:inline distT="0" distB="0" distL="0" distR="0">
                   <wp:extent cx="3545840" cy="1796415"/>
                   <wp:effectExtent l="0" t="0" r="0" b="0"/>
-                  <wp:docPr id="15" name="Picture 1" descr=""/>
+                  <wp:docPr id="13" name="Picture 1" descr=""/>
                   <wp:cNvGraphicFramePr>
                     <a:graphicFrameLocks xmlns:a="http://schemas.openxmlformats.org/drawingml/2006/main" noChangeAspect="1"/>
                   </wp:cNvGraphicFramePr>
@@ -6198,13 +4824,13 @@
                     <a:graphicData uri="http://schemas.openxmlformats.org/drawingml/2006/picture">
                       <pic:pic xmlns:pic="http://schemas.openxmlformats.org/drawingml/2006/picture">
                         <pic:nvPicPr>
-                          <pic:cNvPr id="15" name="Picture 1" descr=""/>
+                          <pic:cNvPr id="13" name="Picture 1" descr=""/>
                           <pic:cNvPicPr>
                             <a:picLocks noChangeAspect="1" noChangeArrowheads="1"/>
                           </pic:cNvPicPr>
                         </pic:nvPicPr>
                         <pic:blipFill>
-                          <a:blip r:embed="rId38"/>
+                          <a:blip r:embed="rId24"/>
                           <a:stretch>
                             <a:fillRect/>
                           </a:stretch>
@@ -6434,7 +5060,7 @@
             <w:r>
               <w:rPr/>
               <w:object>
-                <v:shapetype id="_x0000_tole_rId39" coordsize="21600,21600" o:spt="ole_rId39" o:preferrelative="t" path="m@4@5l@4@11@9@11@9@5xe" filled="f" stroked="f">
+                <v:shapetype id="_x0000_tole_rId25" coordsize="21600,21600" o:spt="ole_rId25" o:preferrelative="t" path="m@4@5l@4@11@9@11@9@5xe" filled="f" stroked="f">
                   <v:stroke joinstyle="miter"/>
                   <v:formulas>
                     <v:f eqn="if lineDrawn pixelLineWidth 0"/>
@@ -6453,10 +5079,10 @@
                   <v:path o:extrusionok="f" gradientshapeok="t" o:connecttype="rect"/>
                   <o:lock v:ext="edit" aspectratio="t"/>
                 </v:shapetype>
-                <v:shape id="ole_rId39" type="_x0000_tole_rId39" style="width:279.55pt;height:144.75pt;mso-wrap-distance-right:0pt" filled="f" o:ole="">
-                  <v:imagedata r:id="rId40" o:title=""/>
+                <v:shape id="ole_rId25" type="_x0000_tole_rId25" style="width:279.55pt;height:144.75pt;mso-wrap-distance-right:0pt" filled="f" o:ole="">
+                  <v:imagedata r:id="rId26" o:title=""/>
                 </v:shape>
-                <o:OLEObject Type="Embed" ProgID="PBrush" ShapeID="ole_rId39" DrawAspect="Content" ObjectID="_980005651" r:id="rId39"/>
+                <o:OLEObject Type="Embed" ProgID="PBrush" ShapeID="ole_rId25" DrawAspect="Content" ObjectID="_1008325918" r:id="rId25"/>
               </w:object>
             </w:r>
           </w:p>
@@ -6584,7 +5210,7 @@
                 <wp:inline distT="0" distB="0" distL="0" distR="0">
                   <wp:extent cx="3545840" cy="1461770"/>
                   <wp:effectExtent l="0" t="0" r="0" b="0"/>
-                  <wp:docPr id="16" name="Picture 28" descr=""/>
+                  <wp:docPr id="14" name="Picture 28" descr=""/>
                   <wp:cNvGraphicFramePr>
                     <a:graphicFrameLocks xmlns:a="http://schemas.openxmlformats.org/drawingml/2006/main" noChangeAspect="1"/>
                   </wp:cNvGraphicFramePr>
@@ -6592,13 +5218,13 @@
                     <a:graphicData uri="http://schemas.openxmlformats.org/drawingml/2006/picture">
                       <pic:pic xmlns:pic="http://schemas.openxmlformats.org/drawingml/2006/picture">
                         <pic:nvPicPr>
-                          <pic:cNvPr id="16" name="Picture 28" descr=""/>
+                          <pic:cNvPr id="14" name="Picture 28" descr=""/>
                           <pic:cNvPicPr>
                             <a:picLocks noChangeAspect="1" noChangeArrowheads="1"/>
                           </pic:cNvPicPr>
                         </pic:nvPicPr>
                         <pic:blipFill>
-                          <a:blip r:embed="rId41"/>
+                          <a:blip r:embed="rId27"/>
                           <a:stretch>
                             <a:fillRect/>
                           </a:stretch>
@@ -6747,7 +5373,7 @@
             <w:r>
               <w:rPr/>
               <w:object>
-                <v:shapetype id="_x0000_tole_rId42" coordsize="21600,21600" o:spt="ole_rId42" o:preferrelative="t" path="m@4@5l@4@11@9@11@9@5xe" filled="f" stroked="f">
+                <v:shapetype id="_x0000_tole_rId28" coordsize="21600,21600" o:spt="ole_rId28" o:preferrelative="t" path="m@4@5l@4@11@9@11@9@5xe" filled="f" stroked="f">
                   <v:stroke joinstyle="miter"/>
                   <v:formulas>
                     <v:f eqn="if lineDrawn pixelLineWidth 0"/>
@@ -6766,10 +5392,10 @@
                   <v:path o:extrusionok="f" gradientshapeok="t" o:connecttype="rect"/>
                   <o:lock v:ext="edit" aspectratio="t"/>
                 </v:shapetype>
-                <v:shape id="ole_rId42" type="_x0000_tole_rId42" style="width:216.75pt;height:99.55pt;mso-wrap-distance-right:0pt" filled="f" o:ole="">
-                  <v:imagedata r:id="rId43" o:title=""/>
+                <v:shape id="ole_rId28" type="_x0000_tole_rId28" style="width:216.75pt;height:99.55pt;mso-wrap-distance-right:0pt" filled="f" o:ole="">
+                  <v:imagedata r:id="rId29" o:title=""/>
                 </v:shape>
-                <o:OLEObject Type="Embed" ProgID="PBrush" ShapeID="ole_rId42" DrawAspect="Content" ObjectID="_356673253" r:id="rId42"/>
+                <o:OLEObject Type="Embed" ProgID="PBrush" ShapeID="ole_rId28" DrawAspect="Content" ObjectID="_384272523" r:id="rId28"/>
               </w:object>
             </w:r>
           </w:p>
@@ -6891,7 +5517,7 @@
                 <wp:inline distT="0" distB="0" distL="0" distR="0">
                   <wp:extent cx="2051050" cy="1758950"/>
                   <wp:effectExtent l="0" t="0" r="0" b="0"/>
-                  <wp:docPr id="17" name="Picture 27" descr=""/>
+                  <wp:docPr id="15" name="Picture 27" descr=""/>
                   <wp:cNvGraphicFramePr>
                     <a:graphicFrameLocks xmlns:a="http://schemas.openxmlformats.org/drawingml/2006/main" noChangeAspect="1"/>
                   </wp:cNvGraphicFramePr>
@@ -6899,13 +5525,13 @@
                     <a:graphicData uri="http://schemas.openxmlformats.org/drawingml/2006/picture">
                       <pic:pic xmlns:pic="http://schemas.openxmlformats.org/drawingml/2006/picture">
                         <pic:nvPicPr>
-                          <pic:cNvPr id="17" name="Picture 27" descr=""/>
+                          <pic:cNvPr id="15" name="Picture 27" descr=""/>
                           <pic:cNvPicPr>
                             <a:picLocks noChangeAspect="1" noChangeArrowheads="1"/>
                           </pic:cNvPicPr>
                         </pic:nvPicPr>
                         <pic:blipFill>
-                          <a:blip r:embed="rId44"/>
+                          <a:blip r:embed="rId30"/>
                           <a:stretch>
                             <a:fillRect/>
                           </a:stretch>
@@ -7056,7 +5682,7 @@
                 <wp:inline distT="0" distB="0" distL="0" distR="0">
                   <wp:extent cx="3049270" cy="1521460"/>
                   <wp:effectExtent l="0" t="0" r="0" b="0"/>
-                  <wp:docPr id="18" name="Picture 15" descr=""/>
+                  <wp:docPr id="16" name="Picture 15" descr=""/>
                   <wp:cNvGraphicFramePr>
                     <a:graphicFrameLocks xmlns:a="http://schemas.openxmlformats.org/drawingml/2006/main" noChangeAspect="1"/>
                   </wp:cNvGraphicFramePr>
@@ -7064,13 +5690,13 @@
                     <a:graphicData uri="http://schemas.openxmlformats.org/drawingml/2006/picture">
                       <pic:pic xmlns:pic="http://schemas.openxmlformats.org/drawingml/2006/picture">
                         <pic:nvPicPr>
-                          <pic:cNvPr id="18" name="Picture 15" descr=""/>
+                          <pic:cNvPr id="16" name="Picture 15" descr=""/>
                           <pic:cNvPicPr>
                             <a:picLocks noChangeAspect="1" noChangeArrowheads="1"/>
                           </pic:cNvPicPr>
                         </pic:nvPicPr>
                         <pic:blipFill>
-                          <a:blip r:embed="rId45"/>
+                          <a:blip r:embed="rId31"/>
                           <a:stretch>
                             <a:fillRect/>
                           </a:stretch>
@@ -8273,19 +6899,7 @@
         <w:rPr>
           <w:lang w:val="en-US"/>
         </w:rPr>
-        <w:t xml:space="preserve"> to the metadata and update the NavigationPropert</w:t>
-      </w:r>
-      <w:r>
-        <w:rPr>
-          <w:lang w:val="en-US"/>
-        </w:rPr>
-        <w:t>y</w:t>
-      </w:r>
-      <w:r>
-        <w:rPr>
-          <w:lang w:val="en-US"/>
-        </w:rPr>
-        <w:t xml:space="preserve"> from the product to the supplier. </w:t>
+        <w:t xml:space="preserve"> to the metadata and update the NavigationProperty from the product to the supplier. </w:t>
       </w:r>
     </w:p>
     <w:p>
@@ -8609,7 +7223,7 @@
                 <w:b/>
               </w:rPr>
             </w:pPr>
-            <w:hyperlink r:id="rId46">
+            <w:hyperlink r:id="rId32">
               <w:r>
                 <w:rPr>
                   <w:rStyle w:val="InternetLink"/>
@@ -8781,7 +7395,7 @@
                 <wp:inline distT="0" distB="0" distL="0" distR="0">
                   <wp:extent cx="3545840" cy="4040505"/>
                   <wp:effectExtent l="0" t="0" r="0" b="0"/>
-                  <wp:docPr id="19" name="Picture 8" descr=""/>
+                  <wp:docPr id="17" name="Picture 8" descr=""/>
                   <wp:cNvGraphicFramePr>
                     <a:graphicFrameLocks xmlns:a="http://schemas.openxmlformats.org/drawingml/2006/main" noChangeAspect="1"/>
                   </wp:cNvGraphicFramePr>
@@ -8789,13 +7403,13 @@
                     <a:graphicData uri="http://schemas.openxmlformats.org/drawingml/2006/picture">
                       <pic:pic xmlns:pic="http://schemas.openxmlformats.org/drawingml/2006/picture">
                         <pic:nvPicPr>
-                          <pic:cNvPr id="19" name="Picture 8" descr=""/>
+                          <pic:cNvPr id="17" name="Picture 8" descr=""/>
                           <pic:cNvPicPr>
                             <a:picLocks noChangeAspect="1" noChangeArrowheads="1"/>
                           </pic:cNvPicPr>
                         </pic:nvPicPr>
                         <pic:blipFill>
-                          <a:blip r:embed="rId47"/>
+                          <a:blip r:embed="rId33"/>
                           <a:stretch>
                             <a:fillRect/>
                           </a:stretch>
@@ -8975,7 +7589,7 @@
                 <wp:inline distT="0" distB="0" distL="0" distR="0">
                   <wp:extent cx="3545840" cy="2528570"/>
                   <wp:effectExtent l="0" t="0" r="0" b="0"/>
-                  <wp:docPr id="20" name="Picture 18" descr=""/>
+                  <wp:docPr id="18" name="Picture 18" descr=""/>
                   <wp:cNvGraphicFramePr>
                     <a:graphicFrameLocks xmlns:a="http://schemas.openxmlformats.org/drawingml/2006/main" noChangeAspect="1"/>
                   </wp:cNvGraphicFramePr>
@@ -8983,13 +7597,13 @@
                     <a:graphicData uri="http://schemas.openxmlformats.org/drawingml/2006/picture">
                       <pic:pic xmlns:pic="http://schemas.openxmlformats.org/drawingml/2006/picture">
                         <pic:nvPicPr>
-                          <pic:cNvPr id="20" name="Picture 18" descr=""/>
+                          <pic:cNvPr id="18" name="Picture 18" descr=""/>
                           <pic:cNvPicPr>
                             <a:picLocks noChangeAspect="1" noChangeArrowheads="1"/>
                           </pic:cNvPicPr>
                         </pic:nvPicPr>
                         <pic:blipFill>
-                          <a:blip r:embed="rId48"/>
+                          <a:blip r:embed="rId34"/>
                           <a:stretch>
                             <a:fillRect/>
                           </a:stretch>
@@ -9156,7 +7770,7 @@
                 <wp:inline distT="0" distB="0" distL="0" distR="0">
                   <wp:extent cx="3399790" cy="3418840"/>
                   <wp:effectExtent l="0" t="0" r="0" b="0"/>
-                  <wp:docPr id="21" name="Picture 19" descr=""/>
+                  <wp:docPr id="19" name="Picture 19" descr=""/>
                   <wp:cNvGraphicFramePr>
                     <a:graphicFrameLocks xmlns:a="http://schemas.openxmlformats.org/drawingml/2006/main" noChangeAspect="1"/>
                   </wp:cNvGraphicFramePr>
@@ -9164,13 +7778,13 @@
                     <a:graphicData uri="http://schemas.openxmlformats.org/drawingml/2006/picture">
                       <pic:pic xmlns:pic="http://schemas.openxmlformats.org/drawingml/2006/picture">
                         <pic:nvPicPr>
-                          <pic:cNvPr id="21" name="Picture 19" descr=""/>
+                          <pic:cNvPr id="19" name="Picture 19" descr=""/>
                           <pic:cNvPicPr>
                             <a:picLocks noChangeAspect="1" noChangeArrowheads="1"/>
                           </pic:cNvPicPr>
                         </pic:nvPicPr>
                         <pic:blipFill>
-                          <a:blip r:embed="rId49"/>
+                          <a:blip r:embed="rId35"/>
                           <a:stretch>
                             <a:fillRect/>
                           </a:stretch>
@@ -9401,7 +8015,7 @@
                 <wp:inline distT="0" distB="0" distL="0" distR="0">
                   <wp:extent cx="2051050" cy="1758950"/>
                   <wp:effectExtent l="0" t="0" r="0" b="0"/>
-                  <wp:docPr id="22" name="Picture 16" descr=""/>
+                  <wp:docPr id="20" name="Picture 16" descr=""/>
                   <wp:cNvGraphicFramePr>
                     <a:graphicFrameLocks xmlns:a="http://schemas.openxmlformats.org/drawingml/2006/main" noChangeAspect="1"/>
                   </wp:cNvGraphicFramePr>
@@ -9409,13 +8023,13 @@
                     <a:graphicData uri="http://schemas.openxmlformats.org/drawingml/2006/picture">
                       <pic:pic xmlns:pic="http://schemas.openxmlformats.org/drawingml/2006/picture">
                         <pic:nvPicPr>
-                          <pic:cNvPr id="22" name="Picture 16" descr=""/>
+                          <pic:cNvPr id="20" name="Picture 16" descr=""/>
                           <pic:cNvPicPr>
                             <a:picLocks noChangeAspect="1" noChangeArrowheads="1"/>
                           </pic:cNvPicPr>
                         </pic:nvPicPr>
                         <pic:blipFill>
-                          <a:blip r:embed="rId50"/>
+                          <a:blip r:embed="rId36"/>
                           <a:stretch>
                             <a:fillRect/>
                           </a:stretch>
@@ -9536,47 +8150,7 @@
                 <w:szCs w:val="20"/>
                 <w:lang w:val="en-US" w:bidi="ar-SA"/>
               </w:rPr>
-              <w:t xml:space="preserve">The mock data in the JSON files is a local copy of the server’s data. The mock server reads it automatically if the files </w:t>
-            </w:r>
-            <w:r>
-              <w:rPr>
-                <w:rFonts w:eastAsia="Calibri" w:cs="Arial"/>
-                <w:kern w:val="0"/>
-                <w:sz w:val="20"/>
-                <w:szCs w:val="20"/>
-                <w:lang w:val="en-US" w:bidi="ar-SA"/>
-              </w:rPr>
-              <w:t>have</w:t>
-            </w:r>
-            <w:r>
-              <w:rPr>
-                <w:rFonts w:eastAsia="Calibri" w:cs="Arial"/>
-                <w:kern w:val="0"/>
-                <w:sz w:val="20"/>
-                <w:szCs w:val="20"/>
-                <w:lang w:val="en-US" w:bidi="ar-SA"/>
-              </w:rPr>
-              <w:t xml:space="preserve"> the same name </w:t>
-            </w:r>
-            <w:r>
-              <w:rPr>
-                <w:rFonts w:eastAsia="Calibri" w:cs="Arial"/>
-                <w:kern w:val="0"/>
-                <w:sz w:val="20"/>
-                <w:szCs w:val="20"/>
-                <w:lang w:val="en-US" w:bidi="ar-SA"/>
-              </w:rPr>
-              <w:t>as</w:t>
-            </w:r>
-            <w:r>
-              <w:rPr>
-                <w:rFonts w:eastAsia="Calibri" w:cs="Arial"/>
-                <w:kern w:val="0"/>
-                <w:sz w:val="20"/>
-                <w:szCs w:val="20"/>
-                <w:lang w:val="en-US" w:bidi="ar-SA"/>
-              </w:rPr>
-              <w:t xml:space="preserve"> the OData entities specified in the metadata.xml file.</w:t>
+              <w:t>The mock data in the JSON files is a local copy of the server’s data. The mock server reads it automatically if the files have the same name as the OData entities specified in the metadata.xml file.</w:t>
             </w:r>
           </w:p>
           <w:p>
@@ -9632,7 +8206,7 @@
                 <wp:inline distT="0" distB="0" distL="0" distR="0">
                   <wp:extent cx="3545840" cy="2286635"/>
                   <wp:effectExtent l="0" t="0" r="0" b="0"/>
-                  <wp:docPr id="23" name="Picture 22" descr=""/>
+                  <wp:docPr id="21" name="Picture 22" descr=""/>
                   <wp:cNvGraphicFramePr>
                     <a:graphicFrameLocks xmlns:a="http://schemas.openxmlformats.org/drawingml/2006/main" noChangeAspect="1"/>
                   </wp:cNvGraphicFramePr>
@@ -9640,13 +8214,13 @@
                     <a:graphicData uri="http://schemas.openxmlformats.org/drawingml/2006/picture">
                       <pic:pic xmlns:pic="http://schemas.openxmlformats.org/drawingml/2006/picture">
                         <pic:nvPicPr>
-                          <pic:cNvPr id="23" name="Picture 22" descr=""/>
+                          <pic:cNvPr id="21" name="Picture 22" descr=""/>
                           <pic:cNvPicPr>
                             <a:picLocks noChangeAspect="1" noChangeArrowheads="1"/>
                           </pic:cNvPicPr>
                         </pic:nvPicPr>
                         <pic:blipFill>
-                          <a:blip r:embed="rId51"/>
+                          <a:blip r:embed="rId37"/>
                           <a:stretch>
                             <a:fillRect/>
                           </a:stretch>
@@ -9871,7 +8445,7 @@
             <w:r>
               <w:rPr/>
               <w:object>
-                <v:shapetype id="_x0000_tole_rId52" coordsize="21600,21600" o:spt="ole_rId52" o:preferrelative="t" path="m@4@5l@4@11@9@11@9@5xe" filled="f" stroked="f">
+                <v:shapetype id="_x0000_tole_rId38" coordsize="21600,21600" o:spt="ole_rId38" o:preferrelative="t" path="m@4@5l@4@11@9@11@9@5xe" filled="f" stroked="f">
                   <v:stroke joinstyle="miter"/>
                   <v:formulas>
                     <v:f eqn="if lineDrawn pixelLineWidth 0"/>
@@ -9890,10 +8464,10 @@
                   <v:path o:extrusionok="f" gradientshapeok="t" o:connecttype="rect"/>
                   <o:lock v:ext="edit" aspectratio="t"/>
                 </v:shapetype>
-                <v:shape id="ole_rId52" type="_x0000_tole_rId52" style="width:216.75pt;height:99.55pt;mso-wrap-distance-right:0pt" filled="f" o:ole="">
-                  <v:imagedata r:id="rId53" o:title=""/>
+                <v:shape id="ole_rId38" type="_x0000_tole_rId38" style="width:216.75pt;height:99.55pt;mso-wrap-distance-right:0pt" filled="f" o:ole="">
+                  <v:imagedata r:id="rId39" o:title=""/>
                 </v:shape>
-                <o:OLEObject Type="Embed" ProgID="PBrush" ShapeID="ole_rId52" DrawAspect="Content" ObjectID="_929858438" r:id="rId52"/>
+                <o:OLEObject Type="Embed" ProgID="PBrush" ShapeID="ole_rId38" DrawAspect="Content" ObjectID="_1276185948" r:id="rId38"/>
               </w:object>
             </w:r>
           </w:p>
@@ -10114,7 +8688,7 @@
             <w:r>
               <w:rPr/>
               <w:object>
-                <v:shapetype id="_x0000_tole_rId54" coordsize="21600,21600" o:spt="ole_rId54" o:preferrelative="t" path="m@4@5l@4@11@9@11@9@5xe" filled="f" stroked="f">
+                <v:shapetype id="_x0000_tole_rId40" coordsize="21600,21600" o:spt="ole_rId40" o:preferrelative="t" path="m@4@5l@4@11@9@11@9@5xe" filled="f" stroked="f">
                   <v:stroke joinstyle="miter"/>
                   <v:formulas>
                     <v:f eqn="if lineDrawn pixelLineWidth 0"/>
@@ -10133,10 +8707,10 @@
                   <v:path o:extrusionok="f" gradientshapeok="t" o:connecttype="rect"/>
                   <o:lock v:ext="edit" aspectratio="t"/>
                 </v:shapetype>
-                <v:shape id="ole_rId54" type="_x0000_tole_rId54" style="width:279.55pt;height:275pt;mso-wrap-distance-right:0pt" filled="f" o:ole="">
-                  <v:imagedata r:id="rId55" o:title=""/>
+                <v:shape id="ole_rId40" type="_x0000_tole_rId40" style="width:279.55pt;height:275pt;mso-wrap-distance-right:0pt" filled="f" o:ole="">
+                  <v:imagedata r:id="rId41" o:title=""/>
                 </v:shape>
-                <o:OLEObject Type="Embed" ProgID="PBrush" ShapeID="ole_rId54" DrawAspect="Content" ObjectID="_356535641" r:id="rId54"/>
+                <o:OLEObject Type="Embed" ProgID="PBrush" ShapeID="ole_rId40" DrawAspect="Content" ObjectID="_4689358" r:id="rId40"/>
               </w:object>
             </w:r>
           </w:p>
@@ -10281,7 +8855,7 @@
             <w:r>
               <w:rPr/>
               <w:object>
-                <v:shapetype id="_x0000_tole_rId56" coordsize="21600,21600" o:spt="ole_rId56" o:preferrelative="t" path="m@4@5l@4@11@9@11@9@5xe" filled="f" stroked="f">
+                <v:shapetype id="_x0000_tole_rId42" coordsize="21600,21600" o:spt="ole_rId42" o:preferrelative="t" path="m@4@5l@4@11@9@11@9@5xe" filled="f" stroked="f">
                   <v:stroke joinstyle="miter"/>
                   <v:formulas>
                     <v:f eqn="if lineDrawn pixelLineWidth 0"/>
@@ -10300,10 +8874,10 @@
                   <v:path o:extrusionok="f" gradientshapeok="t" o:connecttype="rect"/>
                   <o:lock v:ext="edit" aspectratio="t"/>
                 </v:shapetype>
-                <v:shape id="ole_rId56" type="_x0000_tole_rId56" style="width:281.1pt;height:189.2pt;mso-wrap-distance-right:0pt" filled="f" o:ole="">
-                  <v:imagedata r:id="rId57" o:title=""/>
+                <v:shape id="ole_rId42" type="_x0000_tole_rId42" style="width:281.1pt;height:189.2pt;mso-wrap-distance-right:0pt" filled="f" o:ole="">
+                  <v:imagedata r:id="rId43" o:title=""/>
                 </v:shape>
-                <o:OLEObject Type="Embed" ProgID="PBrush" ShapeID="ole_rId56" DrawAspect="Content" ObjectID="_85670710" r:id="rId56"/>
+                <o:OLEObject Type="Embed" ProgID="PBrush" ShapeID="ole_rId42" DrawAspect="Content" ObjectID="_1749779765" r:id="rId42"/>
               </w:object>
             </w:r>
           </w:p>
@@ -10409,7 +8983,7 @@
                 <wp:inline distT="0" distB="0" distL="0" distR="0">
                   <wp:extent cx="3437890" cy="1845310"/>
                   <wp:effectExtent l="0" t="0" r="0" b="0"/>
-                  <wp:docPr id="24" name="Picture 24" descr="C:\Users\D050079\AppData\Local\Temp\SNAGHTML503505.PNG"/>
+                  <wp:docPr id="22" name="Picture 24" descr="C:\Users\D050079\AppData\Local\Temp\SNAGHTML503505.PNG"/>
                   <wp:cNvGraphicFramePr>
                     <a:graphicFrameLocks xmlns:a="http://schemas.openxmlformats.org/drawingml/2006/main" noChangeAspect="1"/>
                   </wp:cNvGraphicFramePr>
@@ -10417,13 +8991,13 @@
                     <a:graphicData uri="http://schemas.openxmlformats.org/drawingml/2006/picture">
                       <pic:pic xmlns:pic="http://schemas.openxmlformats.org/drawingml/2006/picture">
                         <pic:nvPicPr>
-                          <pic:cNvPr id="24" name="Picture 24" descr="C:\Users\D050079\AppData\Local\Temp\SNAGHTML503505.PNG"/>
+                          <pic:cNvPr id="22" name="Picture 24" descr="C:\Users\D050079\AppData\Local\Temp\SNAGHTML503505.PNG"/>
                           <pic:cNvPicPr>
                             <a:picLocks noChangeAspect="1" noChangeArrowheads="1"/>
                           </pic:cNvPicPr>
                         </pic:nvPicPr>
                         <pic:blipFill>
-                          <a:blip r:embed="rId58"/>
+                          <a:blip r:embed="rId44"/>
                           <a:stretch>
                             <a:fillRect/>
                           </a:stretch>
@@ -10585,7 +9159,7 @@
             <w:r>
               <w:rPr/>
               <w:object>
-                <v:shapetype id="_x0000_tole_rId59" coordsize="21600,21600" o:spt="ole_rId59" o:preferrelative="t" path="m@4@5l@4@11@9@11@9@5xe" filled="f" stroked="f">
+                <v:shapetype id="_x0000_tole_rId45" coordsize="21600,21600" o:spt="ole_rId45" o:preferrelative="t" path="m@4@5l@4@11@9@11@9@5xe" filled="f" stroked="f">
                   <v:stroke joinstyle="miter"/>
                   <v:formulas>
                     <v:f eqn="if lineDrawn pixelLineWidth 0"/>
@@ -10604,10 +9178,10 @@
                   <v:path o:extrusionok="f" gradientshapeok="t" o:connecttype="rect"/>
                   <o:lock v:ext="edit" aspectratio="t"/>
                 </v:shapetype>
-                <v:shape id="ole_rId59" type="_x0000_tole_rId59" style="width:271.9pt;height:103.4pt;mso-wrap-distance-right:0pt" filled="f" o:ole="">
-                  <v:imagedata r:id="rId60" o:title=""/>
+                <v:shape id="ole_rId45" type="_x0000_tole_rId45" style="width:271.9pt;height:103.4pt;mso-wrap-distance-right:0pt" filled="f" o:ole="">
+                  <v:imagedata r:id="rId46" o:title=""/>
                 </v:shape>
-                <o:OLEObject Type="Embed" ProgID="PBrush" ShapeID="ole_rId59" DrawAspect="Content" ObjectID="_1721596497" r:id="rId59"/>
+                <o:OLEObject Type="Embed" ProgID="PBrush" ShapeID="ole_rId45" DrawAspect="Content" ObjectID="_2066159296" r:id="rId45"/>
               </w:object>
             </w:r>
           </w:p>
@@ -10711,27 +9285,7 @@
                 <w:lang w:val="en-US" w:bidi="ar-SA"/>
               </w:rPr>
               <w:br/>
-              <w:t xml:space="preserve">This version of your application is now deployed to SAP HANA Cloud Platform and can be accessed by </w:t>
-            </w:r>
-            <w:r>
-              <w:rPr>
-                <w:rFonts w:eastAsia="Calibri" w:cs="Arial"/>
-                <w:kern w:val="0"/>
-                <w:sz w:val="20"/>
-                <w:szCs w:val="20"/>
-                <w:lang w:val="en-US" w:bidi="ar-SA"/>
-              </w:rPr>
-              <w:t>anyone having</w:t>
-            </w:r>
-            <w:r>
-              <w:rPr>
-                <w:rFonts w:eastAsia="Calibri" w:cs="Arial"/>
-                <w:kern w:val="0"/>
-                <w:sz w:val="20"/>
-                <w:szCs w:val="20"/>
-                <w:lang w:val="en-US" w:bidi="ar-SA"/>
-              </w:rPr>
-              <w:t xml:space="preserve"> the URL. For example, you can share it in the forum if you have a question about your app coding.</w:t>
+              <w:t>This version of your application is now deployed to SAP HANA Cloud Platform and can be accessed by anyone having the URL. For example, you can share it in the forum if you have a question about your app coding.</w:t>
             </w:r>
           </w:p>
         </w:tc>
@@ -10769,7 +9323,7 @@
                 <wp:inline distT="0" distB="0" distL="0" distR="0">
                   <wp:extent cx="3545840" cy="1796415"/>
                   <wp:effectExtent l="0" t="0" r="0" b="0"/>
-                  <wp:docPr id="25" name="Picture 2" descr=""/>
+                  <wp:docPr id="23" name="Picture 2" descr=""/>
                   <wp:cNvGraphicFramePr>
                     <a:graphicFrameLocks xmlns:a="http://schemas.openxmlformats.org/drawingml/2006/main" noChangeAspect="1"/>
                   </wp:cNvGraphicFramePr>
@@ -10777,13 +9331,13 @@
                     <a:graphicData uri="http://schemas.openxmlformats.org/drawingml/2006/picture">
                       <pic:pic xmlns:pic="http://schemas.openxmlformats.org/drawingml/2006/picture">
                         <pic:nvPicPr>
-                          <pic:cNvPr id="25" name="Picture 2" descr=""/>
+                          <pic:cNvPr id="23" name="Picture 2" descr=""/>
                           <pic:cNvPicPr>
                             <a:picLocks noChangeAspect="1" noChangeArrowheads="1"/>
                           </pic:cNvPicPr>
                         </pic:nvPicPr>
                         <pic:blipFill>
-                          <a:blip r:embed="rId61"/>
+                          <a:blip r:embed="rId47"/>
                           <a:stretch>
                             <a:fillRect/>
                           </a:stretch>
@@ -10885,7 +9439,7 @@
                 <wp:inline distT="0" distB="0" distL="0" distR="0">
                   <wp:extent cx="3152775" cy="1695450"/>
                   <wp:effectExtent l="0" t="0" r="0" b="0"/>
-                  <wp:docPr id="26" name="Picture 30" descr=""/>
+                  <wp:docPr id="24" name="Picture 30" descr=""/>
                   <wp:cNvGraphicFramePr>
                     <a:graphicFrameLocks xmlns:a="http://schemas.openxmlformats.org/drawingml/2006/main" noChangeAspect="1"/>
                   </wp:cNvGraphicFramePr>
@@ -10893,13 +9447,13 @@
                     <a:graphicData uri="http://schemas.openxmlformats.org/drawingml/2006/picture">
                       <pic:pic xmlns:pic="http://schemas.openxmlformats.org/drawingml/2006/picture">
                         <pic:nvPicPr>
-                          <pic:cNvPr id="26" name="Picture 30" descr=""/>
+                          <pic:cNvPr id="24" name="Picture 30" descr=""/>
                           <pic:cNvPicPr>
                             <a:picLocks noChangeAspect="1" noChangeArrowheads="1"/>
                           </pic:cNvPicPr>
                         </pic:nvPicPr>
                         <pic:blipFill>
-                          <a:blip r:embed="rId62"/>
+                          <a:blip r:embed="rId48"/>
                           <a:stretch>
                             <a:fillRect/>
                           </a:stretch>
@@ -11164,7 +9718,7 @@
             <w:r>
               <w:rPr/>
               <w:object>
-                <v:shapetype id="_x0000_tole_rId63" coordsize="21600,21600" o:spt="ole_rId63" o:preferrelative="t" path="m@4@5l@4@11@9@11@9@5xe" filled="f" stroked="f">
+                <v:shapetype id="_x0000_tole_rId49" coordsize="21600,21600" o:spt="ole_rId49" o:preferrelative="t" path="m@4@5l@4@11@9@11@9@5xe" filled="f" stroked="f">
                   <v:stroke joinstyle="miter"/>
                   <v:formulas>
                     <v:f eqn="if lineDrawn pixelLineWidth 0"/>
@@ -11183,10 +9737,10 @@
                   <v:path o:extrusionok="f" gradientshapeok="t" o:connecttype="rect"/>
                   <o:lock v:ext="edit" aspectratio="t"/>
                 </v:shapetype>
-                <v:shape id="ole_rId63" type="_x0000_tole_rId63" style="width:279.55pt;height:137.85pt;mso-wrap-distance-right:0pt" filled="f" o:ole="">
-                  <v:imagedata r:id="rId64" o:title=""/>
+                <v:shape id="ole_rId49" type="_x0000_tole_rId49" style="width:279.55pt;height:137.85pt;mso-wrap-distance-right:0pt" filled="f" o:ole="">
+                  <v:imagedata r:id="rId50" o:title=""/>
                 </v:shape>
-                <o:OLEObject Type="Embed" ProgID="PBrush" ShapeID="ole_rId63" DrawAspect="Content" ObjectID="_1479762806" r:id="rId63"/>
+                <o:OLEObject Type="Embed" ProgID="PBrush" ShapeID="ole_rId49" DrawAspect="Content" ObjectID="_617173804" r:id="rId49"/>
               </w:object>
             </w:r>
           </w:p>
@@ -11282,7 +9836,7 @@
                 <wp:inline distT="0" distB="0" distL="0" distR="0">
                   <wp:extent cx="3545840" cy="1939925"/>
                   <wp:effectExtent l="0" t="0" r="0" b="0"/>
-                  <wp:docPr id="27" name="Picture 32" descr="C:\Users\D050079\AppData\Local\Temp\SNAGHTML555304.PNG"/>
+                  <wp:docPr id="25" name="Picture 32" descr="C:\Users\D050079\AppData\Local\Temp\SNAGHTML555304.PNG"/>
                   <wp:cNvGraphicFramePr>
                     <a:graphicFrameLocks xmlns:a="http://schemas.openxmlformats.org/drawingml/2006/main" noChangeAspect="1"/>
                   </wp:cNvGraphicFramePr>
@@ -11290,13 +9844,13 @@
                     <a:graphicData uri="http://schemas.openxmlformats.org/drawingml/2006/picture">
                       <pic:pic xmlns:pic="http://schemas.openxmlformats.org/drawingml/2006/picture">
                         <pic:nvPicPr>
-                          <pic:cNvPr id="27" name="Picture 32" descr="C:\Users\D050079\AppData\Local\Temp\SNAGHTML555304.PNG"/>
+                          <pic:cNvPr id="25" name="Picture 32" descr="C:\Users\D050079\AppData\Local\Temp\SNAGHTML555304.PNG"/>
                           <pic:cNvPicPr>
                             <a:picLocks noChangeAspect="1" noChangeArrowheads="1"/>
                           </pic:cNvPicPr>
                         </pic:nvPicPr>
                         <pic:blipFill>
-                          <a:blip r:embed="rId65"/>
+                          <a:blip r:embed="rId51"/>
                           <a:stretch>
                             <a:fillRect/>
                           </a:stretch>
@@ -11543,7 +10097,7 @@
                 <wp:inline distT="0" distB="0" distL="0" distR="0">
                   <wp:extent cx="2319020" cy="2018665"/>
                   <wp:effectExtent l="0" t="0" r="0" b="0"/>
-                  <wp:docPr id="28" name="Picture 31" descr=""/>
+                  <wp:docPr id="26" name="Picture 31" descr=""/>
                   <wp:cNvGraphicFramePr>
                     <a:graphicFrameLocks xmlns:a="http://schemas.openxmlformats.org/drawingml/2006/main" noChangeAspect="1"/>
                   </wp:cNvGraphicFramePr>
@@ -11551,13 +10105,13 @@
                     <a:graphicData uri="http://schemas.openxmlformats.org/drawingml/2006/picture">
                       <pic:pic xmlns:pic="http://schemas.openxmlformats.org/drawingml/2006/picture">
                         <pic:nvPicPr>
-                          <pic:cNvPr id="28" name="Picture 31" descr=""/>
+                          <pic:cNvPr id="26" name="Picture 31" descr=""/>
                           <pic:cNvPicPr>
                             <a:picLocks noChangeAspect="1" noChangeArrowheads="1"/>
                           </pic:cNvPicPr>
                         </pic:nvPicPr>
                         <pic:blipFill>
-                          <a:blip r:embed="rId66"/>
+                          <a:blip r:embed="rId52"/>
                           <a:stretch>
                             <a:fillRect/>
                           </a:stretch>
@@ -11835,7 +10389,7 @@
             <w:r>
               <w:rPr/>
               <w:object>
-                <v:shapetype id="_x0000_tole_rId67" coordsize="21600,21600" o:spt="ole_rId67" o:preferrelative="t" path="m@4@5l@4@11@9@11@9@5xe" filled="f" stroked="f">
+                <v:shapetype id="_x0000_tole_rId53" coordsize="21600,21600" o:spt="ole_rId53" o:preferrelative="t" path="m@4@5l@4@11@9@11@9@5xe" filled="f" stroked="f">
                   <v:stroke joinstyle="miter"/>
                   <v:formulas>
                     <v:f eqn="if lineDrawn pixelLineWidth 0"/>
@@ -11854,10 +10408,10 @@
                   <v:path o:extrusionok="f" gradientshapeok="t" o:connecttype="rect"/>
                   <o:lock v:ext="edit" aspectratio="t"/>
                 </v:shapetype>
-                <v:shape id="ole_rId67" type="_x0000_tole_rId67" style="width:279.55pt;height:275pt;mso-wrap-distance-right:0pt" filled="f" o:ole="">
-                  <v:imagedata r:id="rId68" o:title=""/>
+                <v:shape id="ole_rId53" type="_x0000_tole_rId53" style="width:279.55pt;height:275pt;mso-wrap-distance-right:0pt" filled="f" o:ole="">
+                  <v:imagedata r:id="rId54" o:title=""/>
                 </v:shape>
-                <o:OLEObject Type="Embed" ProgID="PBrush" ShapeID="ole_rId67" DrawAspect="Content" ObjectID="_1706355202" r:id="rId67"/>
+                <o:OLEObject Type="Embed" ProgID="PBrush" ShapeID="ole_rId53" DrawAspect="Content" ObjectID="_1085848002" r:id="rId53"/>
               </w:object>
             </w:r>
           </w:p>
@@ -12018,7 +10572,7 @@
                 <wp:inline distT="0" distB="0" distL="0" distR="0">
                   <wp:extent cx="3536950" cy="3152775"/>
                   <wp:effectExtent l="0" t="0" r="0" b="0"/>
-                  <wp:docPr id="29" name="Picture 33" descr="C:\Users\D050079\AppData\Local\Temp\SNAGHTML582742.PNG"/>
+                  <wp:docPr id="27" name="Picture 33" descr="C:\Users\D050079\AppData\Local\Temp\SNAGHTML582742.PNG"/>
                   <wp:cNvGraphicFramePr>
                     <a:graphicFrameLocks xmlns:a="http://schemas.openxmlformats.org/drawingml/2006/main" noChangeAspect="1"/>
                   </wp:cNvGraphicFramePr>
@@ -12026,13 +10580,13 @@
                     <a:graphicData uri="http://schemas.openxmlformats.org/drawingml/2006/picture">
                       <pic:pic xmlns:pic="http://schemas.openxmlformats.org/drawingml/2006/picture">
                         <pic:nvPicPr>
-                          <pic:cNvPr id="29" name="Picture 33" descr="C:\Users\D050079\AppData\Local\Temp\SNAGHTML582742.PNG"/>
+                          <pic:cNvPr id="27" name="Picture 33" descr="C:\Users\D050079\AppData\Local\Temp\SNAGHTML582742.PNG"/>
                           <pic:cNvPicPr>
                             <a:picLocks noChangeAspect="1" noChangeArrowheads="1"/>
                           </pic:cNvPicPr>
                         </pic:nvPicPr>
                         <pic:blipFill>
-                          <a:blip r:embed="rId69"/>
+                          <a:blip r:embed="rId55"/>
                           <a:stretch>
                             <a:fillRect/>
                           </a:stretch>
@@ -14739,7 +13293,7 @@
       </w:r>
     </w:p>
     <w:sectPr>
-      <w:footerReference w:type="default" r:id="rId70"/>
+      <w:footerReference w:type="default" r:id="rId56"/>
       <w:type w:val="nextPage"/>
       <w:pgSz w:w="11906" w:h="16838"/>
       <w:pgMar w:left="1417" w:right="1417" w:gutter="0" w:header="0" w:top="709" w:footer="851" w:bottom="1134"/>

</xml_diff>